<commit_message>
Different types of time complexity representation, Rules to calculate time complexity
</commit_message>
<xml_diff>
--- a/Time Complexity/TimeComplexity.docx
+++ b/Time Complexity/TimeComplexity.docx
@@ -160,8 +160,6 @@
         </w:rPr>
         <w:t>s, seconds, milli</w:t>
       </w:r>
-      <w:bookmarkStart w:id="0" w:name="_GoBack"/>
-      <w:bookmarkEnd w:id="0"/>
       <w:r>
         <w:rPr>
           <w:sz w:val="40"/>
@@ -634,6 +632,7 @@
         <w:jc w:val="both"/>
         <w:rPr>
           <w:i/>
+          <w:color w:val="595959" w:themeColor="text1" w:themeTint="A6"/>
           <w:sz w:val="40"/>
           <w:szCs w:val="40"/>
         </w:rPr>
@@ -650,11 +649,2140 @@
     </w:p>
     <w:p>
       <w:pPr>
-        <w:rPr>
+        <w:spacing w:line="360" w:lineRule="auto"/>
+        <w:jc w:val="both"/>
+        <w:rPr>
+          <w:i/>
+          <w:sz w:val="40"/>
+          <w:szCs w:val="40"/>
+        </w:rPr>
+      </w:pPr>
+    </w:p>
+    <w:p>
+      <w:pPr>
+        <w:spacing w:line="360" w:lineRule="auto"/>
+        <w:jc w:val="both"/>
+        <w:rPr>
+          <w:b/>
+          <w:sz w:val="60"/>
+          <w:szCs w:val="60"/>
+        </w:rPr>
+      </w:pPr>
+    </w:p>
+    <w:p>
+      <w:pPr>
+        <w:spacing w:line="360" w:lineRule="auto"/>
+        <w:jc w:val="both"/>
+        <w:rPr>
+          <w:b/>
+          <w:sz w:val="60"/>
+          <w:szCs w:val="60"/>
+        </w:rPr>
+      </w:pPr>
+    </w:p>
+    <w:p>
+      <w:pPr>
+        <w:spacing w:line="360" w:lineRule="auto"/>
+        <w:jc w:val="both"/>
+        <w:rPr>
+          <w:b/>
+          <w:sz w:val="60"/>
+          <w:szCs w:val="60"/>
+          <w:u w:val="single"/>
+        </w:rPr>
+      </w:pPr>
+      <w:r>
+        <w:rPr>
+          <w:b/>
+          <w:sz w:val="60"/>
+          <w:szCs w:val="60"/>
+        </w:rPr>
+        <w:lastRenderedPageBreak/>
+        <w:t>Different Cases:</w:t>
+      </w:r>
+    </w:p>
+    <w:p>
+      <w:pPr>
+        <w:pStyle w:val="ListParagraph"/>
+        <w:numPr>
+          <w:ilvl w:val="0"/>
+          <w:numId w:val="10"/>
+        </w:numPr>
+        <w:spacing w:line="360" w:lineRule="auto"/>
+        <w:jc w:val="both"/>
+        <w:rPr>
+          <w:sz w:val="40"/>
+          <w:szCs w:val="40"/>
+        </w:rPr>
+      </w:pPr>
+      <w:r>
+        <w:rPr>
+          <w:b/>
+          <w:sz w:val="40"/>
+          <w:szCs w:val="40"/>
+          <w:u w:val="single"/>
+        </w:rPr>
+        <w:t>Best Case</w:t>
+      </w:r>
+      <w:r>
+        <w:rPr>
+          <w:b/>
+          <w:sz w:val="40"/>
+          <w:szCs w:val="40"/>
+          <w:u w:val="single"/>
+        </w:rPr>
+        <w:t>:</w:t>
+      </w:r>
+      <w:r>
+        <w:rPr>
+          <w:sz w:val="40"/>
+          <w:szCs w:val="40"/>
+        </w:rPr>
+        <w:t xml:space="preserve"> What is the input that takes very less time to         execute</w:t>
+      </w:r>
+    </w:p>
+    <w:p>
+      <w:pPr>
+        <w:pStyle w:val="ListParagraph"/>
+        <w:numPr>
+          <w:ilvl w:val="0"/>
+          <w:numId w:val="10"/>
+        </w:numPr>
+        <w:spacing w:line="360" w:lineRule="auto"/>
+        <w:jc w:val="both"/>
+        <w:rPr>
+          <w:sz w:val="40"/>
+          <w:szCs w:val="40"/>
+        </w:rPr>
+      </w:pPr>
+      <w:r>
+        <w:rPr>
+          <w:b/>
+          <w:sz w:val="40"/>
+          <w:szCs w:val="40"/>
+          <w:u w:val="single"/>
+        </w:rPr>
+        <w:t>Worst Case:</w:t>
+      </w:r>
+      <w:r>
+        <w:rPr>
+          <w:sz w:val="40"/>
+          <w:szCs w:val="40"/>
+        </w:rPr>
+        <w:t xml:space="preserve"> What is the input that takes maximum time to execute</w:t>
+      </w:r>
+    </w:p>
+    <w:p>
+      <w:pPr>
+        <w:pStyle w:val="ListParagraph"/>
+        <w:numPr>
+          <w:ilvl w:val="0"/>
+          <w:numId w:val="10"/>
+        </w:numPr>
+        <w:spacing w:line="360" w:lineRule="auto"/>
+        <w:jc w:val="both"/>
+        <w:rPr>
+          <w:sz w:val="40"/>
+          <w:szCs w:val="40"/>
+        </w:rPr>
+      </w:pPr>
+      <w:r>
+        <w:rPr>
+          <w:b/>
+          <w:sz w:val="40"/>
+          <w:szCs w:val="40"/>
+          <w:u w:val="single"/>
+        </w:rPr>
+        <w:t>Average Case:</w:t>
+      </w:r>
+      <w:r>
+        <w:rPr>
+          <w:sz w:val="40"/>
+          <w:szCs w:val="40"/>
+        </w:rPr>
+        <w:t xml:space="preserve"> Typical behaviour. Anything besides best or worst case.</w:t>
+      </w:r>
+    </w:p>
+    <w:p>
+      <w:pPr>
+        <w:spacing w:line="360" w:lineRule="auto"/>
+        <w:jc w:val="both"/>
+        <w:rPr>
+          <w:b/>
+          <w:sz w:val="60"/>
+          <w:szCs w:val="60"/>
+        </w:rPr>
+      </w:pPr>
+      <w:r>
+        <w:rPr>
+          <w:b/>
+          <w:sz w:val="60"/>
+          <w:szCs w:val="60"/>
+        </w:rPr>
+        <w:t>Di</w:t>
+      </w:r>
+      <w:r>
+        <w:rPr>
+          <w:b/>
+          <w:sz w:val="60"/>
+          <w:szCs w:val="60"/>
+        </w:rPr>
+        <w:t>fferent types of representation</w:t>
+      </w:r>
+      <w:r>
+        <w:rPr>
+          <w:b/>
+          <w:sz w:val="60"/>
+          <w:szCs w:val="60"/>
+        </w:rPr>
+        <w:t xml:space="preserve">: </w:t>
+      </w:r>
+    </w:p>
+    <w:p>
+      <w:pPr>
+        <w:pStyle w:val="ListParagraph"/>
+        <w:numPr>
+          <w:ilvl w:val="0"/>
+          <w:numId w:val="12"/>
+        </w:numPr>
+        <w:spacing w:line="360" w:lineRule="auto"/>
+        <w:jc w:val="both"/>
+        <w:rPr>
+          <w:sz w:val="40"/>
+          <w:szCs w:val="40"/>
+        </w:rPr>
+      </w:pPr>
+      <w:r>
+        <w:rPr>
+          <w:sz w:val="40"/>
+          <w:szCs w:val="40"/>
+        </w:rPr>
+        <w:t>Big O Notation (Worst Case Time Complexity)</w:t>
+      </w:r>
+    </w:p>
+    <w:p>
+      <w:pPr>
+        <w:pStyle w:val="ListParagraph"/>
+        <w:numPr>
+          <w:ilvl w:val="0"/>
+          <w:numId w:val="12"/>
+        </w:numPr>
+        <w:spacing w:line="360" w:lineRule="auto"/>
+        <w:jc w:val="both"/>
+        <w:rPr>
+          <w:sz w:val="40"/>
+          <w:szCs w:val="40"/>
+        </w:rPr>
+      </w:pPr>
+      <w:r>
+        <w:rPr>
+          <w:sz w:val="40"/>
+          <w:szCs w:val="40"/>
+        </w:rPr>
+        <w:t>Omega Notation (Best Case Time Complexity)</w:t>
+      </w:r>
+    </w:p>
+    <w:p>
+      <w:pPr>
+        <w:pStyle w:val="ListParagraph"/>
+        <w:numPr>
+          <w:ilvl w:val="0"/>
+          <w:numId w:val="12"/>
+        </w:numPr>
+        <w:spacing w:line="360" w:lineRule="auto"/>
+        <w:jc w:val="both"/>
+        <w:rPr>
+          <w:sz w:val="40"/>
+          <w:szCs w:val="40"/>
+        </w:rPr>
+      </w:pPr>
+      <w:r>
+        <w:rPr>
+          <w:sz w:val="40"/>
+          <w:szCs w:val="40"/>
+        </w:rPr>
+        <w:t>Theta Notation</w:t>
+      </w:r>
+    </w:p>
+    <w:p>
+      <w:pPr>
+        <w:spacing w:line="360" w:lineRule="auto"/>
+        <w:jc w:val="both"/>
+        <w:rPr>
+          <w:sz w:val="40"/>
+          <w:szCs w:val="40"/>
+        </w:rPr>
+      </w:pPr>
+      <w:r>
+        <w:rPr>
+          <w:sz w:val="40"/>
+          <w:szCs w:val="40"/>
+        </w:rPr>
+        <w:t xml:space="preserve">    </w:t>
+      </w:r>
+      <w:proofErr w:type="spellStart"/>
+      <w:r>
+        <w:rPr>
+          <w:sz w:val="40"/>
+          <w:szCs w:val="40"/>
+        </w:rPr>
+        <w:t>Eg</w:t>
+      </w:r>
+      <w:proofErr w:type="spellEnd"/>
+      <w:r>
+        <w:rPr>
+          <w:sz w:val="40"/>
+          <w:szCs w:val="40"/>
+        </w:rPr>
+        <w:t xml:space="preserve">: </w:t>
+      </w:r>
+      <w:proofErr w:type="spellStart"/>
+      <w:r>
+        <w:rPr>
+          <w:sz w:val="40"/>
+          <w:szCs w:val="40"/>
+        </w:rPr>
+        <w:t>printArrayValues</w:t>
+      </w:r>
+      <w:proofErr w:type="spellEnd"/>
+      <w:r>
+        <w:rPr>
+          <w:sz w:val="40"/>
+          <w:szCs w:val="40"/>
+        </w:rPr>
+        <w:t>(</w:t>
+      </w:r>
+      <w:proofErr w:type="spellStart"/>
+      <w:proofErr w:type="gramStart"/>
+      <w:r>
+        <w:rPr>
+          <w:sz w:val="40"/>
+          <w:szCs w:val="40"/>
+        </w:rPr>
+        <w:t>int</w:t>
+      </w:r>
+      <w:proofErr w:type="spellEnd"/>
+      <w:r>
+        <w:rPr>
+          <w:sz w:val="40"/>
+          <w:szCs w:val="40"/>
+        </w:rPr>
+        <w:t>[</w:t>
+      </w:r>
+      <w:proofErr w:type="gramEnd"/>
+      <w:r>
+        <w:rPr>
+          <w:sz w:val="40"/>
+          <w:szCs w:val="40"/>
+        </w:rPr>
+        <w:t xml:space="preserve">] </w:t>
+      </w:r>
+      <w:proofErr w:type="spellStart"/>
+      <w:r>
+        <w:rPr>
+          <w:sz w:val="40"/>
+          <w:szCs w:val="40"/>
+        </w:rPr>
+        <w:t>arr</w:t>
+      </w:r>
+      <w:proofErr w:type="spellEnd"/>
+      <w:r>
+        <w:rPr>
+          <w:sz w:val="40"/>
+          <w:szCs w:val="40"/>
+        </w:rPr>
+        <w:t>){</w:t>
+      </w:r>
+    </w:p>
+    <w:p>
+      <w:pPr>
+        <w:spacing w:line="360" w:lineRule="auto"/>
+        <w:jc w:val="both"/>
+        <w:rPr>
+          <w:sz w:val="40"/>
+          <w:szCs w:val="40"/>
+        </w:rPr>
+      </w:pPr>
+      <w:r>
+        <w:rPr>
+          <w:sz w:val="40"/>
+          <w:szCs w:val="40"/>
+        </w:rPr>
+        <w:t xml:space="preserve">                   </w:t>
+      </w:r>
+      <w:proofErr w:type="gramStart"/>
+      <w:r>
+        <w:rPr>
+          <w:sz w:val="40"/>
+          <w:szCs w:val="40"/>
+        </w:rPr>
+        <w:t>for(</w:t>
+      </w:r>
+      <w:proofErr w:type="spellStart"/>
+      <w:proofErr w:type="gramEnd"/>
+      <w:r>
+        <w:rPr>
+          <w:sz w:val="40"/>
+          <w:szCs w:val="40"/>
+        </w:rPr>
+        <w:t>int</w:t>
+      </w:r>
+      <w:proofErr w:type="spellEnd"/>
+      <w:r>
+        <w:rPr>
+          <w:sz w:val="40"/>
+          <w:szCs w:val="40"/>
+        </w:rPr>
+        <w:t xml:space="preserve"> </w:t>
+      </w:r>
+      <w:proofErr w:type="spellStart"/>
+      <w:r>
+        <w:rPr>
+          <w:sz w:val="40"/>
+          <w:szCs w:val="40"/>
+        </w:rPr>
+        <w:t>i</w:t>
+      </w:r>
+      <w:proofErr w:type="spellEnd"/>
+      <w:r>
+        <w:rPr>
+          <w:sz w:val="40"/>
+          <w:szCs w:val="40"/>
+        </w:rPr>
+        <w:t xml:space="preserve"> = 0 ; I &lt; </w:t>
+      </w:r>
+      <w:proofErr w:type="spellStart"/>
+      <w:r>
+        <w:rPr>
+          <w:sz w:val="40"/>
+          <w:szCs w:val="40"/>
+        </w:rPr>
+        <w:t>arr.length</w:t>
+      </w:r>
+      <w:proofErr w:type="spellEnd"/>
+      <w:r>
+        <w:rPr>
+          <w:sz w:val="40"/>
+          <w:szCs w:val="40"/>
+        </w:rPr>
+        <w:t xml:space="preserve"> ; </w:t>
+      </w:r>
+      <w:proofErr w:type="spellStart"/>
+      <w:r>
+        <w:rPr>
+          <w:sz w:val="40"/>
+          <w:szCs w:val="40"/>
+        </w:rPr>
+        <w:t>i</w:t>
+      </w:r>
+      <w:proofErr w:type="spellEnd"/>
+      <w:r>
+        <w:rPr>
+          <w:sz w:val="40"/>
+          <w:szCs w:val="40"/>
+        </w:rPr>
+        <w:t>++){</w:t>
+      </w:r>
+    </w:p>
+    <w:p>
+      <w:pPr>
+        <w:spacing w:line="360" w:lineRule="auto"/>
+        <w:jc w:val="both"/>
+        <w:rPr>
+          <w:sz w:val="40"/>
+          <w:szCs w:val="40"/>
+        </w:rPr>
+      </w:pPr>
+      <w:r>
+        <w:rPr>
+          <w:sz w:val="40"/>
+          <w:szCs w:val="40"/>
+        </w:rPr>
+        <w:t xml:space="preserve">                          </w:t>
+      </w:r>
+      <w:proofErr w:type="spellStart"/>
+      <w:r>
+        <w:rPr>
+          <w:sz w:val="40"/>
+          <w:szCs w:val="40"/>
+        </w:rPr>
+        <w:t>System.out.println</w:t>
+      </w:r>
+      <w:proofErr w:type="spellEnd"/>
+      <w:r>
+        <w:rPr>
+          <w:sz w:val="40"/>
+          <w:szCs w:val="40"/>
+        </w:rPr>
+        <w:t>(</w:t>
+      </w:r>
+      <w:proofErr w:type="spellStart"/>
+      <w:r>
+        <w:rPr>
+          <w:sz w:val="40"/>
+          <w:szCs w:val="40"/>
+        </w:rPr>
+        <w:t>arr</w:t>
+      </w:r>
+      <w:proofErr w:type="spellEnd"/>
+      <w:r>
+        <w:rPr>
+          <w:sz w:val="40"/>
+          <w:szCs w:val="40"/>
+        </w:rPr>
+        <w:t>[</w:t>
+      </w:r>
+      <w:proofErr w:type="spellStart"/>
+      <w:r>
+        <w:rPr>
+          <w:sz w:val="40"/>
+          <w:szCs w:val="40"/>
+        </w:rPr>
+        <w:t>i</w:t>
+      </w:r>
+      <w:proofErr w:type="spellEnd"/>
+      <w:r>
+        <w:rPr>
+          <w:sz w:val="40"/>
+          <w:szCs w:val="40"/>
+        </w:rPr>
+        <w:t>]);</w:t>
+      </w:r>
+    </w:p>
+    <w:p>
+      <w:pPr>
+        <w:spacing w:line="360" w:lineRule="auto"/>
+        <w:jc w:val="both"/>
+        <w:rPr>
+          <w:sz w:val="40"/>
+          <w:szCs w:val="40"/>
+        </w:rPr>
+      </w:pPr>
+      <w:r>
+        <w:rPr>
+          <w:sz w:val="40"/>
+          <w:szCs w:val="40"/>
+        </w:rPr>
+        <w:t xml:space="preserve">                   }</w:t>
+      </w:r>
+    </w:p>
+    <w:p>
+      <w:pPr>
+        <w:spacing w:line="360" w:lineRule="auto"/>
+        <w:jc w:val="both"/>
+        <w:rPr>
+          <w:sz w:val="40"/>
+          <w:szCs w:val="40"/>
+        </w:rPr>
+      </w:pPr>
+      <w:r>
+        <w:rPr>
+          <w:sz w:val="40"/>
+          <w:szCs w:val="40"/>
+        </w:rPr>
+        <w:t xml:space="preserve">           }</w:t>
+      </w:r>
+    </w:p>
+    <w:p>
+      <w:pPr>
+        <w:spacing w:line="360" w:lineRule="auto"/>
+        <w:jc w:val="both"/>
+        <w:rPr>
+          <w:sz w:val="40"/>
+          <w:szCs w:val="40"/>
+        </w:rPr>
+      </w:pPr>
+      <w:r>
+        <w:rPr>
+          <w:sz w:val="40"/>
+          <w:szCs w:val="40"/>
+        </w:rPr>
+        <w:lastRenderedPageBreak/>
+        <w:t xml:space="preserve">           </w:t>
+      </w:r>
+      <w:r>
+        <w:rPr>
+          <w:sz w:val="40"/>
+          <w:szCs w:val="40"/>
+        </w:rPr>
+        <w:sym w:font="Wingdings" w:char="F0E8"/>
+      </w:r>
+      <w:r>
+        <w:rPr>
+          <w:sz w:val="40"/>
+          <w:szCs w:val="40"/>
+        </w:rPr>
+        <w:t xml:space="preserve">if array has 1 </w:t>
+      </w:r>
+      <w:proofErr w:type="gramStart"/>
+      <w:r>
+        <w:rPr>
+          <w:sz w:val="40"/>
+          <w:szCs w:val="40"/>
+        </w:rPr>
+        <w:t>element ,</w:t>
+      </w:r>
+      <w:proofErr w:type="gramEnd"/>
+      <w:r>
+        <w:rPr>
+          <w:sz w:val="40"/>
+          <w:szCs w:val="40"/>
+        </w:rPr>
+        <w:t xml:space="preserve"> the for loop will get executed only   once , so the time complexity is 0(1).</w:t>
+      </w:r>
+    </w:p>
+    <w:p>
+      <w:pPr>
+        <w:spacing w:line="360" w:lineRule="auto"/>
+        <w:jc w:val="both"/>
+        <w:rPr>
+          <w:sz w:val="40"/>
+          <w:szCs w:val="40"/>
+        </w:rPr>
+      </w:pPr>
+      <w:r>
+        <w:rPr>
+          <w:sz w:val="40"/>
+          <w:szCs w:val="40"/>
+        </w:rPr>
+        <w:t xml:space="preserve">                This is the best case time complexity</w:t>
+      </w:r>
+    </w:p>
+    <w:p>
+      <w:pPr>
+        <w:spacing w:line="360" w:lineRule="auto"/>
+        <w:jc w:val="both"/>
+        <w:rPr>
+          <w:sz w:val="40"/>
+          <w:szCs w:val="40"/>
+        </w:rPr>
+      </w:pPr>
+      <w:r>
+        <w:rPr>
+          <w:sz w:val="40"/>
+          <w:szCs w:val="40"/>
+        </w:rPr>
+        <w:t xml:space="preserve">          </w:t>
+      </w:r>
+      <w:r>
+        <w:rPr>
+          <w:sz w:val="40"/>
+          <w:szCs w:val="40"/>
+        </w:rPr>
+        <w:sym w:font="Wingdings" w:char="F0E8"/>
+      </w:r>
+      <w:r>
+        <w:rPr>
+          <w:sz w:val="40"/>
+          <w:szCs w:val="40"/>
+        </w:rPr>
+        <w:t xml:space="preserve">If the array has more </w:t>
+      </w:r>
+      <w:proofErr w:type="gramStart"/>
+      <w:r>
+        <w:rPr>
+          <w:sz w:val="40"/>
+          <w:szCs w:val="40"/>
+        </w:rPr>
+        <w:t>elements ,</w:t>
+      </w:r>
+      <w:proofErr w:type="gramEnd"/>
+      <w:r>
+        <w:rPr>
+          <w:sz w:val="40"/>
+          <w:szCs w:val="40"/>
+        </w:rPr>
+        <w:t xml:space="preserve"> for example ‘N’ elements, the loop will be executed n times , so the time complexity is 0(‘N’).</w:t>
+      </w:r>
+    </w:p>
+    <w:p>
+      <w:pPr>
+        <w:spacing w:line="360" w:lineRule="auto"/>
+        <w:jc w:val="both"/>
+        <w:rPr>
+          <w:sz w:val="40"/>
+          <w:szCs w:val="40"/>
+        </w:rPr>
+      </w:pPr>
+      <w:r>
+        <w:rPr>
+          <w:sz w:val="40"/>
+          <w:szCs w:val="40"/>
+        </w:rPr>
+        <w:t xml:space="preserve">               This is the worst case time complexity </w:t>
+      </w:r>
+      <w:r>
+        <w:rPr>
+          <w:sz w:val="40"/>
+          <w:szCs w:val="40"/>
+        </w:rPr>
+        <w:t xml:space="preserve"> </w:t>
+      </w:r>
+    </w:p>
+    <w:p>
+      <w:pPr>
+        <w:spacing w:line="360" w:lineRule="auto"/>
+        <w:jc w:val="both"/>
+        <w:rPr>
+          <w:i/>
+          <w:sz w:val="40"/>
+          <w:szCs w:val="40"/>
+        </w:rPr>
+      </w:pPr>
+    </w:p>
+    <w:p>
+      <w:pPr>
+        <w:spacing w:line="360" w:lineRule="auto"/>
+        <w:jc w:val="both"/>
+        <w:rPr>
+          <w:b/>
+          <w:sz w:val="60"/>
+          <w:szCs w:val="60"/>
+          <w:u w:val="single"/>
+        </w:rPr>
+      </w:pPr>
+      <w:r>
+        <w:rPr>
+          <w:b/>
+          <w:sz w:val="60"/>
+          <w:szCs w:val="60"/>
+          <w:u w:val="single"/>
+        </w:rPr>
+        <w:t>Rules for time Complexity Calculation:</w:t>
+      </w:r>
+    </w:p>
+    <w:p>
+      <w:pPr>
+        <w:pStyle w:val="ListParagraph"/>
+        <w:numPr>
+          <w:ilvl w:val="0"/>
+          <w:numId w:val="15"/>
+        </w:numPr>
+        <w:spacing w:line="360" w:lineRule="auto"/>
+        <w:jc w:val="both"/>
+        <w:rPr>
+          <w:b/>
+          <w:sz w:val="40"/>
+          <w:szCs w:val="40"/>
+        </w:rPr>
+      </w:pPr>
+      <w:r>
+        <w:rPr>
+          <w:b/>
+          <w:sz w:val="40"/>
+          <w:szCs w:val="40"/>
+        </w:rPr>
+        <w:t>Sum the time consumed by each line of code.</w:t>
+      </w:r>
+    </w:p>
+    <w:p>
+      <w:pPr>
+        <w:spacing w:line="276" w:lineRule="auto"/>
+        <w:ind w:left="360"/>
+        <w:jc w:val="both"/>
+        <w:rPr>
+          <w:i/>
+          <w:color w:val="595959" w:themeColor="text1" w:themeTint="A6"/>
+          <w:sz w:val="40"/>
+          <w:szCs w:val="40"/>
+        </w:rPr>
+      </w:pPr>
+      <w:proofErr w:type="spellStart"/>
+      <w:r>
+        <w:rPr>
+          <w:sz w:val="40"/>
+          <w:szCs w:val="40"/>
+        </w:rPr>
+        <w:t>Eg</w:t>
+      </w:r>
+      <w:proofErr w:type="spellEnd"/>
+      <w:r>
+        <w:rPr>
+          <w:sz w:val="40"/>
+          <w:szCs w:val="40"/>
+        </w:rPr>
+        <w:t xml:space="preserve">: </w:t>
+      </w:r>
+      <w:proofErr w:type="spellStart"/>
+      <w:proofErr w:type="gramStart"/>
+      <w:r>
+        <w:rPr>
+          <w:i/>
+          <w:color w:val="595959" w:themeColor="text1" w:themeTint="A6"/>
+          <w:sz w:val="40"/>
+          <w:szCs w:val="40"/>
+        </w:rPr>
+        <w:t>func</w:t>
+      </w:r>
+      <w:proofErr w:type="spellEnd"/>
+      <w:r>
+        <w:rPr>
+          <w:i/>
+          <w:color w:val="595959" w:themeColor="text1" w:themeTint="A6"/>
+          <w:sz w:val="40"/>
+          <w:szCs w:val="40"/>
+        </w:rPr>
+        <w:t>(</w:t>
+      </w:r>
+      <w:proofErr w:type="gramEnd"/>
+      <w:r>
+        <w:rPr>
+          <w:i/>
+          <w:color w:val="595959" w:themeColor="text1" w:themeTint="A6"/>
+          <w:sz w:val="40"/>
+          <w:szCs w:val="40"/>
+        </w:rPr>
+        <w:t>){</w:t>
+      </w:r>
+    </w:p>
+    <w:p>
+      <w:pPr>
+        <w:spacing w:line="276" w:lineRule="auto"/>
+        <w:ind w:left="360"/>
+        <w:jc w:val="both"/>
+        <w:rPr>
+          <w:i/>
+          <w:color w:val="595959" w:themeColor="text1" w:themeTint="A6"/>
+          <w:sz w:val="40"/>
+          <w:szCs w:val="40"/>
+        </w:rPr>
+      </w:pPr>
+      <w:r>
+        <w:rPr>
+          <w:i/>
+          <w:color w:val="595959" w:themeColor="text1" w:themeTint="A6"/>
+          <w:sz w:val="40"/>
+          <w:szCs w:val="40"/>
+        </w:rPr>
+        <w:t xml:space="preserve">        Line-1;      </w:t>
+      </w:r>
+      <w:r>
+        <w:rPr>
+          <w:i/>
+          <w:color w:val="595959" w:themeColor="text1" w:themeTint="A6"/>
+          <w:sz w:val="40"/>
+          <w:szCs w:val="40"/>
+        </w:rPr>
+        <w:sym w:font="Wingdings" w:char="F0E0"/>
+      </w:r>
+      <w:r>
+        <w:rPr>
+          <w:i/>
+          <w:color w:val="595959" w:themeColor="text1" w:themeTint="A6"/>
+          <w:sz w:val="40"/>
+          <w:szCs w:val="40"/>
+        </w:rPr>
+        <w:t xml:space="preserve"> time complexity of line 1 =  1</w:t>
+      </w:r>
+    </w:p>
+    <w:p>
+      <w:pPr>
+        <w:spacing w:line="276" w:lineRule="auto"/>
+        <w:ind w:left="360"/>
+        <w:jc w:val="both"/>
+        <w:rPr>
+          <w:i/>
+          <w:color w:val="595959" w:themeColor="text1" w:themeTint="A6"/>
+          <w:sz w:val="40"/>
+          <w:szCs w:val="40"/>
+        </w:rPr>
+      </w:pPr>
+      <w:r>
+        <w:rPr>
+          <w:i/>
+          <w:color w:val="595959" w:themeColor="text1" w:themeTint="A6"/>
+          <w:sz w:val="40"/>
+          <w:szCs w:val="40"/>
+        </w:rPr>
+        <w:t xml:space="preserve">        Line-2;      </w:t>
+      </w:r>
+      <w:r>
+        <w:rPr>
+          <w:i/>
+          <w:color w:val="595959" w:themeColor="text1" w:themeTint="A6"/>
+          <w:sz w:val="40"/>
+          <w:szCs w:val="40"/>
+        </w:rPr>
+        <w:sym w:font="Wingdings" w:char="F0E0"/>
+      </w:r>
+      <w:r>
+        <w:rPr>
+          <w:i/>
+          <w:color w:val="595959" w:themeColor="text1" w:themeTint="A6"/>
+          <w:sz w:val="40"/>
+          <w:szCs w:val="40"/>
+        </w:rPr>
+        <w:t xml:space="preserve"> time complexity of line 2 =  2</w:t>
+      </w:r>
+    </w:p>
+    <w:p>
+      <w:pPr>
+        <w:spacing w:line="276" w:lineRule="auto"/>
+        <w:ind w:left="360"/>
+        <w:jc w:val="both"/>
+        <w:rPr>
+          <w:i/>
+          <w:color w:val="595959" w:themeColor="text1" w:themeTint="A6"/>
+          <w:sz w:val="40"/>
+          <w:szCs w:val="40"/>
+        </w:rPr>
+      </w:pPr>
+      <w:r>
+        <w:rPr>
+          <w:i/>
+          <w:color w:val="595959" w:themeColor="text1" w:themeTint="A6"/>
+          <w:sz w:val="40"/>
+          <w:szCs w:val="40"/>
+        </w:rPr>
+        <w:t xml:space="preserve">        Line-3;      </w:t>
+      </w:r>
+      <w:r>
+        <w:rPr>
+          <w:i/>
+          <w:color w:val="595959" w:themeColor="text1" w:themeTint="A6"/>
+          <w:sz w:val="40"/>
+          <w:szCs w:val="40"/>
+        </w:rPr>
+        <w:sym w:font="Wingdings" w:char="F0E0"/>
+      </w:r>
+      <w:r>
+        <w:rPr>
+          <w:i/>
+          <w:color w:val="595959" w:themeColor="text1" w:themeTint="A6"/>
+          <w:sz w:val="40"/>
+          <w:szCs w:val="40"/>
+        </w:rPr>
+        <w:t xml:space="preserve"> time complexity of line 3 =  n</w:t>
+      </w:r>
+    </w:p>
+    <w:p>
+      <w:pPr>
+        <w:spacing w:line="276" w:lineRule="auto"/>
+        <w:ind w:left="360"/>
+        <w:jc w:val="both"/>
+        <w:rPr>
+          <w:b/>
+          <w:i/>
+          <w:color w:val="595959" w:themeColor="text1" w:themeTint="A6"/>
+          <w:sz w:val="40"/>
+          <w:szCs w:val="40"/>
+        </w:rPr>
+      </w:pPr>
+      <w:r>
+        <w:rPr>
+          <w:i/>
+          <w:color w:val="595959" w:themeColor="text1" w:themeTint="A6"/>
+          <w:sz w:val="40"/>
+          <w:szCs w:val="40"/>
+        </w:rPr>
+        <w:t xml:space="preserve">        }</w:t>
+      </w:r>
+      <w:r>
+        <w:rPr>
+          <w:b/>
+          <w:i/>
+          <w:color w:val="595959" w:themeColor="text1" w:themeTint="A6"/>
+          <w:sz w:val="40"/>
+          <w:szCs w:val="40"/>
+        </w:rPr>
+        <w:t xml:space="preserve"> </w:t>
+      </w:r>
+    </w:p>
+    <w:p>
+      <w:pPr>
+        <w:spacing w:line="276" w:lineRule="auto"/>
+        <w:ind w:left="360"/>
+        <w:jc w:val="both"/>
+        <w:rPr>
+          <w:i/>
+          <w:color w:val="595959" w:themeColor="text1" w:themeTint="A6"/>
+          <w:sz w:val="40"/>
+          <w:szCs w:val="40"/>
+        </w:rPr>
+      </w:pPr>
+      <w:r>
+        <w:rPr>
+          <w:b/>
+          <w:i/>
+          <w:color w:val="595959" w:themeColor="text1" w:themeTint="A6"/>
+          <w:sz w:val="40"/>
+          <w:szCs w:val="40"/>
+        </w:rPr>
+        <w:t xml:space="preserve">        </w:t>
+      </w:r>
+      <w:r>
+        <w:rPr>
+          <w:i/>
+          <w:color w:val="595959" w:themeColor="text1" w:themeTint="A6"/>
+          <w:sz w:val="40"/>
+          <w:szCs w:val="40"/>
+        </w:rPr>
+        <w:t>Overall Time Complexity = 1 + 2 + n = 3 + n</w:t>
+      </w:r>
+    </w:p>
+    <w:p>
+      <w:pPr>
+        <w:pStyle w:val="ListParagraph"/>
+        <w:numPr>
+          <w:ilvl w:val="0"/>
+          <w:numId w:val="15"/>
+        </w:numPr>
+        <w:spacing w:line="360" w:lineRule="auto"/>
+        <w:jc w:val="both"/>
+        <w:rPr>
+          <w:b/>
+          <w:sz w:val="40"/>
+          <w:szCs w:val="40"/>
+        </w:rPr>
+      </w:pPr>
+      <w:r>
+        <w:rPr>
+          <w:b/>
+          <w:sz w:val="40"/>
+          <w:szCs w:val="40"/>
+        </w:rPr>
+        <w:t xml:space="preserve">Declaration, Assignments, </w:t>
+      </w:r>
+      <w:proofErr w:type="spellStart"/>
+      <w:r>
+        <w:rPr>
+          <w:b/>
+          <w:sz w:val="40"/>
+          <w:szCs w:val="40"/>
+        </w:rPr>
+        <w:t>Comparision</w:t>
+      </w:r>
+      <w:proofErr w:type="spellEnd"/>
+      <w:r>
+        <w:rPr>
+          <w:b/>
+          <w:sz w:val="40"/>
+          <w:szCs w:val="40"/>
+        </w:rPr>
+        <w:t xml:space="preserve"> take constant amount of time i.e. </w:t>
+      </w:r>
+      <w:proofErr w:type="gramStart"/>
+      <w:r>
+        <w:rPr>
+          <w:b/>
+          <w:sz w:val="40"/>
+          <w:szCs w:val="40"/>
+        </w:rPr>
+        <w:t>O(</w:t>
+      </w:r>
+      <w:proofErr w:type="gramEnd"/>
+      <w:r>
+        <w:rPr>
+          <w:b/>
+          <w:sz w:val="40"/>
+          <w:szCs w:val="40"/>
+        </w:rPr>
+        <w:t>1)</w:t>
+      </w:r>
+    </w:p>
+    <w:p>
+      <w:pPr>
+        <w:spacing w:line="360" w:lineRule="auto"/>
+        <w:ind w:left="360"/>
+        <w:jc w:val="both"/>
+        <w:rPr>
+          <w:i/>
+          <w:color w:val="595959" w:themeColor="text1" w:themeTint="A6"/>
+          <w:sz w:val="40"/>
+          <w:szCs w:val="40"/>
+        </w:rPr>
+      </w:pPr>
+      <w:proofErr w:type="spellStart"/>
+      <w:r>
+        <w:rPr>
+          <w:sz w:val="40"/>
+          <w:szCs w:val="40"/>
+        </w:rPr>
+        <w:t>Eg</w:t>
+      </w:r>
+      <w:proofErr w:type="spellEnd"/>
+      <w:r>
+        <w:rPr>
+          <w:sz w:val="40"/>
+          <w:szCs w:val="40"/>
+        </w:rPr>
+        <w:t>:</w:t>
+      </w:r>
+      <w:r>
+        <w:rPr>
+          <w:i/>
+          <w:color w:val="595959" w:themeColor="text1" w:themeTint="A6"/>
+          <w:sz w:val="40"/>
+          <w:szCs w:val="40"/>
+        </w:rPr>
+        <w:t xml:space="preserve"> </w:t>
+      </w:r>
+      <w:proofErr w:type="spellStart"/>
+      <w:r>
+        <w:rPr>
+          <w:i/>
+          <w:color w:val="595959" w:themeColor="text1" w:themeTint="A6"/>
+          <w:sz w:val="40"/>
+          <w:szCs w:val="40"/>
+        </w:rPr>
+        <w:t>int</w:t>
+      </w:r>
+      <w:proofErr w:type="spellEnd"/>
+      <w:r>
+        <w:rPr>
+          <w:i/>
+          <w:color w:val="595959" w:themeColor="text1" w:themeTint="A6"/>
+          <w:sz w:val="40"/>
+          <w:szCs w:val="40"/>
+        </w:rPr>
+        <w:t xml:space="preserve"> a;</w:t>
+      </w:r>
+    </w:p>
+    <w:p>
+      <w:pPr>
+        <w:spacing w:line="276" w:lineRule="auto"/>
+        <w:ind w:left="360"/>
+        <w:jc w:val="both"/>
+        <w:rPr>
+          <w:i/>
+          <w:color w:val="595959" w:themeColor="text1" w:themeTint="A6"/>
+          <w:sz w:val="40"/>
+          <w:szCs w:val="40"/>
+        </w:rPr>
+      </w:pPr>
+      <w:r>
+        <w:rPr>
+          <w:i/>
+          <w:color w:val="595959" w:themeColor="text1" w:themeTint="A6"/>
+          <w:sz w:val="40"/>
+          <w:szCs w:val="40"/>
+        </w:rPr>
+        <w:lastRenderedPageBreak/>
+        <w:t xml:space="preserve">   a = 20;</w:t>
+      </w:r>
+    </w:p>
+    <w:p>
+      <w:pPr>
+        <w:spacing w:line="276" w:lineRule="auto"/>
+        <w:ind w:left="360"/>
+        <w:jc w:val="both"/>
+        <w:rPr>
+          <w:i/>
+          <w:color w:val="595959" w:themeColor="text1" w:themeTint="A6"/>
+          <w:sz w:val="40"/>
+          <w:szCs w:val="40"/>
+        </w:rPr>
+      </w:pPr>
+      <w:r>
+        <w:rPr>
+          <w:i/>
+          <w:color w:val="595959" w:themeColor="text1" w:themeTint="A6"/>
+          <w:sz w:val="40"/>
+          <w:szCs w:val="40"/>
+        </w:rPr>
+        <w:t xml:space="preserve">  </w:t>
+      </w:r>
+      <w:proofErr w:type="gramStart"/>
+      <w:r>
+        <w:rPr>
+          <w:i/>
+          <w:color w:val="595959" w:themeColor="text1" w:themeTint="A6"/>
+          <w:sz w:val="40"/>
+          <w:szCs w:val="40"/>
+        </w:rPr>
+        <w:t>if(</w:t>
+      </w:r>
+      <w:proofErr w:type="gramEnd"/>
+      <w:r>
+        <w:rPr>
+          <w:i/>
+          <w:color w:val="595959" w:themeColor="text1" w:themeTint="A6"/>
+          <w:sz w:val="40"/>
+          <w:szCs w:val="40"/>
+        </w:rPr>
+        <w:t>a &gt; b)</w:t>
+      </w:r>
+    </w:p>
+    <w:p>
+      <w:pPr>
+        <w:spacing w:line="360" w:lineRule="auto"/>
+        <w:ind w:left="360"/>
+        <w:jc w:val="both"/>
+        <w:rPr>
+          <w:i/>
+          <w:color w:val="595959" w:themeColor="text1" w:themeTint="A6"/>
+          <w:sz w:val="40"/>
+          <w:szCs w:val="40"/>
+        </w:rPr>
+      </w:pPr>
+      <w:r>
+        <w:rPr>
+          <w:i/>
+          <w:color w:val="595959" w:themeColor="text1" w:themeTint="A6"/>
+          <w:sz w:val="40"/>
+          <w:szCs w:val="40"/>
+        </w:rPr>
+        <w:t xml:space="preserve">All these operations take </w:t>
+      </w:r>
+      <w:proofErr w:type="gramStart"/>
+      <w:r>
+        <w:rPr>
+          <w:i/>
+          <w:color w:val="595959" w:themeColor="text1" w:themeTint="A6"/>
+          <w:sz w:val="40"/>
+          <w:szCs w:val="40"/>
+        </w:rPr>
+        <w:t>O(</w:t>
+      </w:r>
+      <w:proofErr w:type="gramEnd"/>
+      <w:r>
+        <w:rPr>
+          <w:i/>
+          <w:color w:val="595959" w:themeColor="text1" w:themeTint="A6"/>
+          <w:sz w:val="40"/>
+          <w:szCs w:val="40"/>
+        </w:rPr>
+        <w:t>1) time complexity</w:t>
+      </w:r>
+    </w:p>
+    <w:p>
+      <w:pPr>
+        <w:pStyle w:val="ListParagraph"/>
+        <w:numPr>
+          <w:ilvl w:val="0"/>
+          <w:numId w:val="15"/>
+        </w:numPr>
+        <w:spacing w:line="360" w:lineRule="auto"/>
+        <w:jc w:val="both"/>
+        <w:rPr>
+          <w:b/>
+          <w:sz w:val="40"/>
+          <w:szCs w:val="40"/>
+        </w:rPr>
+      </w:pPr>
+      <w:r>
+        <w:rPr>
+          <w:b/>
+          <w:sz w:val="40"/>
+          <w:szCs w:val="40"/>
+        </w:rPr>
+        <w:t xml:space="preserve">Internal function calls should be considered and calculated </w:t>
+      </w:r>
+      <w:r>
+        <w:rPr>
+          <w:b/>
+          <w:sz w:val="40"/>
+          <w:szCs w:val="40"/>
+        </w:rPr>
+        <w:t>separately</w:t>
+      </w:r>
+    </w:p>
+    <w:p>
+      <w:pPr>
+        <w:spacing w:line="360" w:lineRule="auto"/>
+        <w:ind w:left="720"/>
+        <w:jc w:val="both"/>
+        <w:rPr>
+          <w:i/>
+          <w:color w:val="595959" w:themeColor="text1" w:themeTint="A6"/>
+          <w:sz w:val="40"/>
+          <w:szCs w:val="40"/>
+        </w:rPr>
+      </w:pPr>
+      <w:proofErr w:type="spellStart"/>
+      <w:r>
+        <w:rPr>
+          <w:sz w:val="40"/>
+          <w:szCs w:val="40"/>
+        </w:rPr>
+        <w:t>Eg</w:t>
+      </w:r>
+      <w:proofErr w:type="spellEnd"/>
+      <w:r>
+        <w:rPr>
+          <w:sz w:val="40"/>
+          <w:szCs w:val="40"/>
+        </w:rPr>
+        <w:t xml:space="preserve"> :</w:t>
+      </w:r>
+      <w:r>
+        <w:rPr>
+          <w:b/>
+          <w:sz w:val="40"/>
+          <w:szCs w:val="40"/>
+        </w:rPr>
+        <w:t xml:space="preserve"> </w:t>
+      </w:r>
+      <w:proofErr w:type="spellStart"/>
+      <w:r>
+        <w:rPr>
+          <w:i/>
+          <w:color w:val="595959" w:themeColor="text1" w:themeTint="A6"/>
+          <w:sz w:val="40"/>
+          <w:szCs w:val="40"/>
+        </w:rPr>
+        <w:t>int</w:t>
+      </w:r>
+      <w:proofErr w:type="spellEnd"/>
+      <w:r>
+        <w:rPr>
+          <w:i/>
+          <w:color w:val="595959" w:themeColor="text1" w:themeTint="A6"/>
+          <w:sz w:val="40"/>
+          <w:szCs w:val="40"/>
+        </w:rPr>
+        <w:t xml:space="preserve">[] </w:t>
+      </w:r>
+      <w:proofErr w:type="spellStart"/>
+      <w:r>
+        <w:rPr>
+          <w:i/>
+          <w:color w:val="595959" w:themeColor="text1" w:themeTint="A6"/>
+          <w:sz w:val="40"/>
+          <w:szCs w:val="40"/>
+        </w:rPr>
+        <w:t>arr</w:t>
+      </w:r>
+      <w:proofErr w:type="spellEnd"/>
+      <w:r>
+        <w:rPr>
+          <w:i/>
+          <w:color w:val="595959" w:themeColor="text1" w:themeTint="A6"/>
+          <w:sz w:val="40"/>
+          <w:szCs w:val="40"/>
+        </w:rPr>
+        <w:t xml:space="preserve"> = {27,36,…..,2051};  </w:t>
+      </w:r>
+      <w:r>
+        <w:rPr>
+          <w:i/>
+          <w:color w:val="595959" w:themeColor="text1" w:themeTint="A6"/>
+          <w:sz w:val="40"/>
+          <w:szCs w:val="40"/>
+        </w:rPr>
+        <w:sym w:font="Wingdings" w:char="F0E0"/>
+      </w:r>
+      <w:r>
+        <w:rPr>
+          <w:i/>
+          <w:color w:val="595959" w:themeColor="text1" w:themeTint="A6"/>
+          <w:sz w:val="40"/>
+          <w:szCs w:val="40"/>
+        </w:rPr>
+        <w:t xml:space="preserve"> 1</w:t>
+      </w:r>
+    </w:p>
+    <w:p>
+      <w:pPr>
+        <w:spacing w:line="360" w:lineRule="auto"/>
+        <w:ind w:left="720"/>
+        <w:jc w:val="both"/>
+        <w:rPr>
+          <w:i/>
+          <w:color w:val="595959" w:themeColor="text1" w:themeTint="A6"/>
+          <w:sz w:val="40"/>
+          <w:szCs w:val="40"/>
+        </w:rPr>
+      </w:pPr>
+      <w:r>
+        <w:rPr>
+          <w:i/>
+          <w:color w:val="595959" w:themeColor="text1" w:themeTint="A6"/>
+          <w:sz w:val="40"/>
+          <w:szCs w:val="40"/>
+        </w:rPr>
+        <w:t xml:space="preserve">       </w:t>
+      </w:r>
+      <w:proofErr w:type="spellStart"/>
+      <w:r>
+        <w:rPr>
+          <w:i/>
+          <w:color w:val="595959" w:themeColor="text1" w:themeTint="A6"/>
+          <w:sz w:val="40"/>
+          <w:szCs w:val="40"/>
+        </w:rPr>
+        <w:t>int</w:t>
+      </w:r>
+      <w:proofErr w:type="spellEnd"/>
+      <w:r>
+        <w:rPr>
+          <w:i/>
+          <w:color w:val="595959" w:themeColor="text1" w:themeTint="A6"/>
+          <w:sz w:val="40"/>
+          <w:szCs w:val="40"/>
+        </w:rPr>
+        <w:t xml:space="preserve"> answer;                               </w:t>
+      </w:r>
+      <w:r>
+        <w:rPr>
+          <w:i/>
+          <w:color w:val="595959" w:themeColor="text1" w:themeTint="A6"/>
+          <w:sz w:val="40"/>
+          <w:szCs w:val="40"/>
+        </w:rPr>
+        <w:sym w:font="Wingdings" w:char="F0E0"/>
+      </w:r>
+      <w:r>
+        <w:rPr>
+          <w:i/>
+          <w:color w:val="595959" w:themeColor="text1" w:themeTint="A6"/>
+          <w:sz w:val="40"/>
+          <w:szCs w:val="40"/>
+        </w:rPr>
+        <w:t xml:space="preserve"> 1</w:t>
+      </w:r>
+    </w:p>
+    <w:p>
+      <w:pPr>
+        <w:spacing w:line="360" w:lineRule="auto"/>
+        <w:ind w:left="720"/>
+        <w:jc w:val="both"/>
+        <w:rPr>
+          <w:i/>
+          <w:color w:val="595959" w:themeColor="text1" w:themeTint="A6"/>
+          <w:sz w:val="40"/>
+          <w:szCs w:val="40"/>
+        </w:rPr>
+      </w:pPr>
+      <w:r>
+        <w:rPr>
+          <w:i/>
+          <w:color w:val="595959" w:themeColor="text1" w:themeTint="A6"/>
+          <w:sz w:val="40"/>
+          <w:szCs w:val="40"/>
+        </w:rPr>
+        <w:t xml:space="preserve">       answer = </w:t>
+      </w:r>
+      <w:proofErr w:type="spellStart"/>
+      <w:r>
+        <w:rPr>
+          <w:i/>
+          <w:color w:val="595959" w:themeColor="text1" w:themeTint="A6"/>
+          <w:sz w:val="40"/>
+          <w:szCs w:val="40"/>
+        </w:rPr>
+        <w:t>binarySearch</w:t>
+      </w:r>
+      <w:proofErr w:type="spellEnd"/>
+      <w:r>
+        <w:rPr>
+          <w:i/>
+          <w:color w:val="595959" w:themeColor="text1" w:themeTint="A6"/>
+          <w:sz w:val="40"/>
+          <w:szCs w:val="40"/>
+        </w:rPr>
+        <w:t>(</w:t>
+      </w:r>
+      <w:proofErr w:type="spellStart"/>
+      <w:r>
+        <w:rPr>
+          <w:i/>
+          <w:color w:val="595959" w:themeColor="text1" w:themeTint="A6"/>
+          <w:sz w:val="40"/>
+          <w:szCs w:val="40"/>
+        </w:rPr>
+        <w:t>arr</w:t>
+      </w:r>
+      <w:proofErr w:type="spellEnd"/>
+      <w:r>
+        <w:rPr>
+          <w:i/>
+          <w:color w:val="595959" w:themeColor="text1" w:themeTint="A6"/>
+          <w:sz w:val="40"/>
+          <w:szCs w:val="40"/>
+        </w:rPr>
+        <w:t xml:space="preserve">); </w:t>
+      </w:r>
+      <w:r>
+        <w:rPr>
+          <w:i/>
+          <w:color w:val="595959" w:themeColor="text1" w:themeTint="A6"/>
+          <w:sz w:val="40"/>
+          <w:szCs w:val="40"/>
+        </w:rPr>
+        <w:sym w:font="Wingdings" w:char="F0E0"/>
+      </w:r>
+      <w:r>
+        <w:rPr>
+          <w:i/>
+          <w:color w:val="595959" w:themeColor="text1" w:themeTint="A6"/>
+          <w:sz w:val="40"/>
+          <w:szCs w:val="40"/>
+        </w:rPr>
+        <w:t xml:space="preserve"> log(N)</w:t>
+      </w:r>
+    </w:p>
+    <w:p>
+      <w:pPr>
+        <w:spacing w:line="360" w:lineRule="auto"/>
+        <w:ind w:left="720"/>
+        <w:jc w:val="both"/>
+        <w:rPr>
+          <w:i/>
+          <w:color w:val="595959" w:themeColor="text1" w:themeTint="A6"/>
+          <w:sz w:val="40"/>
+          <w:szCs w:val="40"/>
+        </w:rPr>
+      </w:pPr>
+      <w:r>
+        <w:rPr>
+          <w:i/>
+          <w:color w:val="595959" w:themeColor="text1" w:themeTint="A6"/>
+          <w:sz w:val="40"/>
+          <w:szCs w:val="40"/>
+        </w:rPr>
+        <w:t xml:space="preserve">    </w:t>
+      </w:r>
+      <w:r>
+        <w:rPr>
+          <w:i/>
+          <w:color w:val="595959" w:themeColor="text1" w:themeTint="A6"/>
+          <w:sz w:val="40"/>
+          <w:szCs w:val="40"/>
+        </w:rPr>
+        <w:sym w:font="Wingdings" w:char="F0E0"/>
+      </w:r>
+      <w:r>
+        <w:rPr>
+          <w:i/>
+          <w:color w:val="595959" w:themeColor="text1" w:themeTint="A6"/>
+          <w:sz w:val="40"/>
+          <w:szCs w:val="40"/>
+        </w:rPr>
+        <w:t>Time complexity = 1 + 1 + log(N) = 2 + log(N)</w:t>
+      </w:r>
+    </w:p>
+    <w:p>
+      <w:pPr>
+        <w:pStyle w:val="ListParagraph"/>
+        <w:numPr>
+          <w:ilvl w:val="0"/>
+          <w:numId w:val="15"/>
+        </w:numPr>
+        <w:spacing w:line="360" w:lineRule="auto"/>
+        <w:jc w:val="both"/>
+        <w:rPr>
+          <w:b/>
+          <w:sz w:val="40"/>
+          <w:szCs w:val="40"/>
+        </w:rPr>
+      </w:pPr>
+      <w:r>
+        <w:rPr>
+          <w:b/>
+          <w:sz w:val="40"/>
+          <w:szCs w:val="40"/>
+        </w:rPr>
+        <w:t>Iterative statements take time that is equal to number of times they are running.</w:t>
+      </w:r>
+    </w:p>
+    <w:p>
+      <w:pPr>
+        <w:pStyle w:val="ListParagraph"/>
+        <w:spacing w:line="276" w:lineRule="auto"/>
+        <w:rPr>
+          <w:i/>
+          <w:color w:val="595959" w:themeColor="text1" w:themeTint="A6"/>
+          <w:sz w:val="40"/>
+          <w:szCs w:val="40"/>
+        </w:rPr>
+      </w:pPr>
+      <w:proofErr w:type="spellStart"/>
+      <w:r>
+        <w:rPr>
+          <w:sz w:val="40"/>
+          <w:szCs w:val="40"/>
+        </w:rPr>
+        <w:t>Eg</w:t>
+      </w:r>
+      <w:proofErr w:type="spellEnd"/>
+      <w:r>
+        <w:rPr>
+          <w:sz w:val="40"/>
+          <w:szCs w:val="40"/>
+        </w:rPr>
+        <w:t>:</w:t>
+      </w:r>
+      <w:r>
+        <w:rPr>
+          <w:b/>
+          <w:sz w:val="60"/>
+          <w:szCs w:val="60"/>
+        </w:rPr>
+        <w:t xml:space="preserve"> </w:t>
+      </w:r>
+      <w:r>
+        <w:rPr>
+          <w:i/>
+          <w:color w:val="595959" w:themeColor="text1" w:themeTint="A6"/>
+          <w:sz w:val="40"/>
+          <w:szCs w:val="40"/>
+        </w:rPr>
+        <w:t>for(</w:t>
+      </w:r>
+      <w:proofErr w:type="spellStart"/>
+      <w:r>
+        <w:rPr>
+          <w:i/>
+          <w:color w:val="595959" w:themeColor="text1" w:themeTint="A6"/>
+          <w:sz w:val="40"/>
+          <w:szCs w:val="40"/>
+        </w:rPr>
+        <w:t>int</w:t>
+      </w:r>
+      <w:proofErr w:type="spellEnd"/>
+      <w:r>
+        <w:rPr>
+          <w:i/>
+          <w:color w:val="595959" w:themeColor="text1" w:themeTint="A6"/>
+          <w:sz w:val="40"/>
+          <w:szCs w:val="40"/>
+        </w:rPr>
+        <w:t xml:space="preserve"> </w:t>
+      </w:r>
+      <w:proofErr w:type="spellStart"/>
+      <w:r>
+        <w:rPr>
+          <w:i/>
+          <w:color w:val="595959" w:themeColor="text1" w:themeTint="A6"/>
+          <w:sz w:val="40"/>
+          <w:szCs w:val="40"/>
+        </w:rPr>
+        <w:t>i</w:t>
+      </w:r>
+      <w:proofErr w:type="spellEnd"/>
+      <w:r>
+        <w:rPr>
+          <w:i/>
+          <w:color w:val="595959" w:themeColor="text1" w:themeTint="A6"/>
+          <w:sz w:val="40"/>
+          <w:szCs w:val="40"/>
+        </w:rPr>
+        <w:t xml:space="preserve"> = 0; </w:t>
+      </w:r>
+      <w:proofErr w:type="spellStart"/>
+      <w:r>
+        <w:rPr>
+          <w:i/>
+          <w:color w:val="595959" w:themeColor="text1" w:themeTint="A6"/>
+          <w:sz w:val="40"/>
+          <w:szCs w:val="40"/>
+        </w:rPr>
+        <w:t>i</w:t>
+      </w:r>
+      <w:proofErr w:type="spellEnd"/>
+      <w:r>
+        <w:rPr>
+          <w:i/>
+          <w:color w:val="595959" w:themeColor="text1" w:themeTint="A6"/>
+          <w:sz w:val="40"/>
+          <w:szCs w:val="40"/>
+        </w:rPr>
+        <w:t xml:space="preserve"> &lt; n ; </w:t>
+      </w:r>
+      <w:proofErr w:type="spellStart"/>
+      <w:r>
+        <w:rPr>
+          <w:i/>
+          <w:color w:val="595959" w:themeColor="text1" w:themeTint="A6"/>
+          <w:sz w:val="40"/>
+          <w:szCs w:val="40"/>
+        </w:rPr>
+        <w:t>i</w:t>
+      </w:r>
+      <w:proofErr w:type="spellEnd"/>
+      <w:r>
+        <w:rPr>
+          <w:i/>
+          <w:color w:val="595959" w:themeColor="text1" w:themeTint="A6"/>
+          <w:sz w:val="40"/>
+          <w:szCs w:val="40"/>
+        </w:rPr>
+        <w:t>++){</w:t>
+      </w:r>
+      <w:r>
+        <w:rPr>
+          <w:i/>
+          <w:color w:val="595959" w:themeColor="text1" w:themeTint="A6"/>
+          <w:sz w:val="40"/>
+          <w:szCs w:val="40"/>
+        </w:rPr>
+        <w:br/>
+        <w:t xml:space="preserve">          ------------------------------------------</w:t>
+      </w:r>
+    </w:p>
+    <w:p>
+      <w:pPr>
+        <w:pStyle w:val="ListParagraph"/>
+        <w:spacing w:line="276" w:lineRule="auto"/>
+        <w:rPr>
+          <w:i/>
+          <w:color w:val="595959" w:themeColor="text1" w:themeTint="A6"/>
+          <w:sz w:val="40"/>
+          <w:szCs w:val="40"/>
+        </w:rPr>
+      </w:pPr>
+      <w:r>
+        <w:rPr>
+          <w:i/>
+          <w:color w:val="595959" w:themeColor="text1" w:themeTint="A6"/>
+          <w:sz w:val="40"/>
+          <w:szCs w:val="40"/>
+        </w:rPr>
+        <w:t xml:space="preserve">          }</w:t>
+      </w:r>
+    </w:p>
+    <w:p>
+      <w:pPr>
+        <w:spacing w:line="276" w:lineRule="auto"/>
+        <w:rPr>
+          <w:i/>
           <w:sz w:val="36"/>
           <w:szCs w:val="36"/>
         </w:rPr>
       </w:pPr>
+      <w:r>
+        <w:rPr>
+          <w:i/>
+          <w:color w:val="595959" w:themeColor="text1" w:themeTint="A6"/>
+          <w:sz w:val="40"/>
+          <w:szCs w:val="40"/>
+        </w:rPr>
+        <w:t xml:space="preserve">               </w:t>
+      </w:r>
+      <w:r>
+        <w:rPr>
+          <w:i/>
+          <w:color w:val="595959" w:themeColor="text1" w:themeTint="A6"/>
+          <w:sz w:val="40"/>
+          <w:szCs w:val="40"/>
+        </w:rPr>
+        <w:t>Time complexity of this loop is O(n)</w:t>
+      </w:r>
+    </w:p>
+    <w:p>
+      <w:pPr>
+        <w:spacing w:line="276" w:lineRule="auto"/>
+        <w:rPr>
+          <w:i/>
+          <w:color w:val="595959" w:themeColor="text1" w:themeTint="A6"/>
+          <w:sz w:val="40"/>
+          <w:szCs w:val="40"/>
+        </w:rPr>
+      </w:pPr>
+      <w:r>
+        <w:rPr>
+          <w:sz w:val="36"/>
+          <w:szCs w:val="36"/>
+        </w:rPr>
+        <w:t xml:space="preserve">        </w:t>
+      </w:r>
+      <w:proofErr w:type="spellStart"/>
+      <w:r>
+        <w:rPr>
+          <w:sz w:val="36"/>
+          <w:szCs w:val="36"/>
+        </w:rPr>
+        <w:t>Eg</w:t>
+      </w:r>
+      <w:proofErr w:type="spellEnd"/>
+      <w:r>
+        <w:rPr>
+          <w:sz w:val="36"/>
+          <w:szCs w:val="36"/>
+        </w:rPr>
+        <w:t>:</w:t>
+      </w:r>
+      <w:r>
+        <w:rPr>
+          <w:color w:val="595959" w:themeColor="text1" w:themeTint="A6"/>
+          <w:sz w:val="40"/>
+          <w:szCs w:val="40"/>
+        </w:rPr>
+        <w:t xml:space="preserve"> </w:t>
+      </w:r>
+      <w:proofErr w:type="gramStart"/>
+      <w:r>
+        <w:rPr>
+          <w:i/>
+          <w:color w:val="595959" w:themeColor="text1" w:themeTint="A6"/>
+          <w:sz w:val="40"/>
+          <w:szCs w:val="40"/>
+        </w:rPr>
+        <w:t>for(</w:t>
+      </w:r>
+      <w:proofErr w:type="spellStart"/>
+      <w:proofErr w:type="gramEnd"/>
+      <w:r>
+        <w:rPr>
+          <w:i/>
+          <w:color w:val="595959" w:themeColor="text1" w:themeTint="A6"/>
+          <w:sz w:val="40"/>
+          <w:szCs w:val="40"/>
+        </w:rPr>
+        <w:t>int</w:t>
+      </w:r>
+      <w:proofErr w:type="spellEnd"/>
+      <w:r>
+        <w:rPr>
+          <w:i/>
+          <w:color w:val="595959" w:themeColor="text1" w:themeTint="A6"/>
+          <w:sz w:val="40"/>
+          <w:szCs w:val="40"/>
+        </w:rPr>
+        <w:t xml:space="preserve"> </w:t>
+      </w:r>
+      <w:proofErr w:type="spellStart"/>
+      <w:r>
+        <w:rPr>
+          <w:i/>
+          <w:color w:val="595959" w:themeColor="text1" w:themeTint="A6"/>
+          <w:sz w:val="40"/>
+          <w:szCs w:val="40"/>
+        </w:rPr>
+        <w:t>i</w:t>
+      </w:r>
+      <w:proofErr w:type="spellEnd"/>
+      <w:r>
+        <w:rPr>
+          <w:i/>
+          <w:color w:val="595959" w:themeColor="text1" w:themeTint="A6"/>
+          <w:sz w:val="40"/>
+          <w:szCs w:val="40"/>
+        </w:rPr>
+        <w:t xml:space="preserve"> =0 ; </w:t>
+      </w:r>
+      <w:proofErr w:type="spellStart"/>
+      <w:r>
+        <w:rPr>
+          <w:i/>
+          <w:color w:val="595959" w:themeColor="text1" w:themeTint="A6"/>
+          <w:sz w:val="40"/>
+          <w:szCs w:val="40"/>
+        </w:rPr>
+        <w:t>i</w:t>
+      </w:r>
+      <w:proofErr w:type="spellEnd"/>
+      <w:r>
+        <w:rPr>
+          <w:i/>
+          <w:color w:val="595959" w:themeColor="text1" w:themeTint="A6"/>
+          <w:sz w:val="40"/>
+          <w:szCs w:val="40"/>
+        </w:rPr>
+        <w:t xml:space="preserve"> &lt; m; </w:t>
+      </w:r>
+      <w:proofErr w:type="spellStart"/>
+      <w:r>
+        <w:rPr>
+          <w:i/>
+          <w:color w:val="595959" w:themeColor="text1" w:themeTint="A6"/>
+          <w:sz w:val="40"/>
+          <w:szCs w:val="40"/>
+        </w:rPr>
+        <w:t>i</w:t>
+      </w:r>
+      <w:proofErr w:type="spellEnd"/>
+      <w:r>
+        <w:rPr>
+          <w:i/>
+          <w:color w:val="595959" w:themeColor="text1" w:themeTint="A6"/>
+          <w:sz w:val="40"/>
+          <w:szCs w:val="40"/>
+        </w:rPr>
+        <w:t>++){</w:t>
+      </w:r>
+    </w:p>
+    <w:p>
+      <w:pPr>
+        <w:spacing w:line="276" w:lineRule="auto"/>
+        <w:rPr>
+          <w:i/>
+          <w:color w:val="595959" w:themeColor="text1" w:themeTint="A6"/>
+          <w:sz w:val="40"/>
+          <w:szCs w:val="40"/>
+        </w:rPr>
+      </w:pPr>
+      <w:r>
+        <w:rPr>
+          <w:i/>
+          <w:color w:val="595959" w:themeColor="text1" w:themeTint="A6"/>
+          <w:sz w:val="40"/>
+          <w:szCs w:val="40"/>
+        </w:rPr>
+        <w:t xml:space="preserve">              -------------------------------------</w:t>
+      </w:r>
+    </w:p>
+    <w:p>
+      <w:pPr>
+        <w:spacing w:line="276" w:lineRule="auto"/>
+        <w:rPr>
+          <w:i/>
+          <w:color w:val="595959" w:themeColor="text1" w:themeTint="A6"/>
+          <w:sz w:val="40"/>
+          <w:szCs w:val="40"/>
+        </w:rPr>
+      </w:pPr>
+      <w:r>
+        <w:rPr>
+          <w:i/>
+          <w:color w:val="595959" w:themeColor="text1" w:themeTint="A6"/>
+          <w:sz w:val="40"/>
+          <w:szCs w:val="40"/>
+        </w:rPr>
+        <w:t xml:space="preserve">              }</w:t>
+      </w:r>
+    </w:p>
+    <w:p>
+      <w:pPr>
+        <w:spacing w:line="360" w:lineRule="auto"/>
+        <w:rPr>
+          <w:i/>
+          <w:color w:val="595959" w:themeColor="text1" w:themeTint="A6"/>
+          <w:sz w:val="40"/>
+          <w:szCs w:val="40"/>
+        </w:rPr>
+      </w:pPr>
+      <w:r>
+        <w:rPr>
+          <w:i/>
+          <w:color w:val="595959" w:themeColor="text1" w:themeTint="A6"/>
+          <w:sz w:val="40"/>
+          <w:szCs w:val="40"/>
+        </w:rPr>
+        <w:t xml:space="preserve">              Time complexity of this loop is O(m)</w:t>
+      </w:r>
+    </w:p>
+    <w:p>
+      <w:pPr>
+        <w:pStyle w:val="ListParagraph"/>
+        <w:numPr>
+          <w:ilvl w:val="0"/>
+          <w:numId w:val="15"/>
+        </w:numPr>
+        <w:spacing w:line="360" w:lineRule="auto"/>
+        <w:rPr>
+          <w:b/>
+          <w:sz w:val="40"/>
+          <w:szCs w:val="40"/>
+        </w:rPr>
+      </w:pPr>
+      <w:r>
+        <w:rPr>
+          <w:b/>
+          <w:sz w:val="40"/>
+          <w:szCs w:val="40"/>
+        </w:rPr>
+        <w:lastRenderedPageBreak/>
+        <w:t>Neglect the lower order terms</w:t>
+      </w:r>
+      <w:r>
+        <w:rPr>
+          <w:b/>
+          <w:sz w:val="40"/>
+          <w:szCs w:val="40"/>
+        </w:rPr>
+        <w:t>.</w:t>
+      </w:r>
+    </w:p>
+    <w:p>
+      <w:pPr>
+        <w:spacing w:line="276" w:lineRule="auto"/>
+        <w:ind w:left="360"/>
+        <w:rPr>
+          <w:i/>
+          <w:color w:val="595959" w:themeColor="text1" w:themeTint="A6"/>
+          <w:sz w:val="40"/>
+          <w:szCs w:val="40"/>
+        </w:rPr>
+      </w:pPr>
+      <w:proofErr w:type="spellStart"/>
+      <w:r>
+        <w:rPr>
+          <w:sz w:val="40"/>
+          <w:szCs w:val="40"/>
+        </w:rPr>
+        <w:t>Eg</w:t>
+      </w:r>
+      <w:proofErr w:type="spellEnd"/>
+      <w:r>
+        <w:rPr>
+          <w:sz w:val="40"/>
+          <w:szCs w:val="40"/>
+        </w:rPr>
+        <w:t>:</w:t>
+      </w:r>
+      <w:r>
+        <w:rPr>
+          <w:i/>
+          <w:color w:val="595959" w:themeColor="text1" w:themeTint="A6"/>
+          <w:sz w:val="40"/>
+          <w:szCs w:val="40"/>
+        </w:rPr>
+        <w:t xml:space="preserve"> If overall time complexity is 7N^3 + 3N^2 + N + 7</w:t>
+      </w:r>
+    </w:p>
+    <w:p>
+      <w:pPr>
+        <w:spacing w:line="276" w:lineRule="auto"/>
+        <w:ind w:left="360"/>
+        <w:rPr>
+          <w:i/>
+          <w:color w:val="595959" w:themeColor="text1" w:themeTint="A6"/>
+          <w:sz w:val="40"/>
+          <w:szCs w:val="40"/>
+        </w:rPr>
+      </w:pPr>
+      <w:r>
+        <w:rPr>
+          <w:i/>
+          <w:color w:val="595959" w:themeColor="text1" w:themeTint="A6"/>
+          <w:sz w:val="40"/>
+          <w:szCs w:val="40"/>
+        </w:rPr>
+        <w:t xml:space="preserve">     </w:t>
+      </w:r>
+      <w:proofErr w:type="spellStart"/>
+      <w:r>
+        <w:rPr>
+          <w:i/>
+          <w:color w:val="595959" w:themeColor="text1" w:themeTint="A6"/>
+          <w:sz w:val="40"/>
+          <w:szCs w:val="40"/>
+        </w:rPr>
+        <w:t>i</w:t>
+      </w:r>
+      <w:proofErr w:type="spellEnd"/>
+      <w:r>
+        <w:rPr>
+          <w:i/>
+          <w:color w:val="595959" w:themeColor="text1" w:themeTint="A6"/>
+          <w:sz w:val="40"/>
+          <w:szCs w:val="40"/>
+        </w:rPr>
+        <w:t>)Neglect 3N^</w:t>
+      </w:r>
+      <w:proofErr w:type="gramStart"/>
+      <w:r>
+        <w:rPr>
+          <w:i/>
+          <w:color w:val="595959" w:themeColor="text1" w:themeTint="A6"/>
+          <w:sz w:val="40"/>
+          <w:szCs w:val="40"/>
+        </w:rPr>
+        <w:t>2 ,</w:t>
+      </w:r>
+      <w:proofErr w:type="gramEnd"/>
+      <w:r>
+        <w:rPr>
+          <w:i/>
+          <w:color w:val="595959" w:themeColor="text1" w:themeTint="A6"/>
+          <w:sz w:val="40"/>
+          <w:szCs w:val="40"/>
+        </w:rPr>
+        <w:t xml:space="preserve"> N , 7</w:t>
+      </w:r>
+    </w:p>
+    <w:p>
+      <w:pPr>
+        <w:spacing w:line="276" w:lineRule="auto"/>
+        <w:ind w:left="360"/>
+        <w:rPr>
+          <w:i/>
+          <w:color w:val="595959" w:themeColor="text1" w:themeTint="A6"/>
+          <w:sz w:val="40"/>
+          <w:szCs w:val="40"/>
+        </w:rPr>
+      </w:pPr>
+      <w:r>
+        <w:rPr>
+          <w:i/>
+          <w:color w:val="595959" w:themeColor="text1" w:themeTint="A6"/>
+          <w:sz w:val="40"/>
+          <w:szCs w:val="40"/>
+        </w:rPr>
+        <w:t xml:space="preserve">     </w:t>
+      </w:r>
+      <w:r>
+        <w:rPr>
+          <w:i/>
+          <w:color w:val="595959" w:themeColor="text1" w:themeTint="A6"/>
+          <w:sz w:val="40"/>
+          <w:szCs w:val="40"/>
+        </w:rPr>
+        <w:sym w:font="Wingdings" w:char="F0E0"/>
+      </w:r>
+      <w:r>
+        <w:rPr>
+          <w:i/>
+          <w:color w:val="595959" w:themeColor="text1" w:themeTint="A6"/>
+          <w:sz w:val="40"/>
+          <w:szCs w:val="40"/>
+        </w:rPr>
+        <w:t>Time complexity = 7N^3</w:t>
+      </w:r>
+    </w:p>
+    <w:p>
+      <w:pPr>
+        <w:spacing w:line="276" w:lineRule="auto"/>
+        <w:ind w:left="360"/>
+        <w:rPr>
+          <w:i/>
+          <w:color w:val="595959" w:themeColor="text1" w:themeTint="A6"/>
+          <w:sz w:val="40"/>
+          <w:szCs w:val="40"/>
+        </w:rPr>
+      </w:pPr>
+      <w:r>
+        <w:rPr>
+          <w:i/>
+          <w:color w:val="595959" w:themeColor="text1" w:themeTint="A6"/>
+          <w:sz w:val="40"/>
+          <w:szCs w:val="40"/>
+        </w:rPr>
+        <w:t xml:space="preserve">   ii)Neglect Constant</w:t>
+      </w:r>
+    </w:p>
+    <w:p>
+      <w:pPr>
+        <w:spacing w:line="276" w:lineRule="auto"/>
+        <w:ind w:left="360"/>
+        <w:rPr>
+          <w:i/>
+          <w:color w:val="595959" w:themeColor="text1" w:themeTint="A6"/>
+          <w:sz w:val="40"/>
+          <w:szCs w:val="40"/>
+        </w:rPr>
+      </w:pPr>
+      <w:r>
+        <w:rPr>
+          <w:i/>
+          <w:color w:val="595959" w:themeColor="text1" w:themeTint="A6"/>
+          <w:sz w:val="40"/>
+          <w:szCs w:val="40"/>
+        </w:rPr>
+        <w:t xml:space="preserve">    </w:t>
+      </w:r>
+      <w:r>
+        <w:rPr>
+          <w:i/>
+          <w:color w:val="595959" w:themeColor="text1" w:themeTint="A6"/>
+          <w:sz w:val="40"/>
+          <w:szCs w:val="40"/>
+        </w:rPr>
+        <w:sym w:font="Wingdings" w:char="F0E0"/>
+      </w:r>
+      <w:r>
+        <w:rPr>
+          <w:i/>
+          <w:color w:val="595959" w:themeColor="text1" w:themeTint="A6"/>
+          <w:sz w:val="40"/>
+          <w:szCs w:val="40"/>
+        </w:rPr>
+        <w:t>Time complexity = O(N^3)</w:t>
+      </w:r>
+      <w:bookmarkStart w:id="0" w:name="_GoBack"/>
+      <w:bookmarkEnd w:id="0"/>
     </w:p>
     <w:sectPr>
       <w:pgSz w:w="11906" w:h="16838" w:code="9"/>
@@ -669,6 +2797,95 @@
 <file path=word/numbering.xml><?xml version="1.0" encoding="utf-8"?>
 <w:numbering xmlns:wpc="http://schemas.microsoft.com/office/word/2010/wordprocessingCanvas" xmlns:cx="http://schemas.microsoft.com/office/drawing/2014/chartex" xmlns:cx1="http://schemas.microsoft.com/office/drawing/2015/9/8/chartex" xmlns:mc="http://schemas.openxmlformats.org/markup-compatibility/2006" xmlns:o="urn:schemas-microsoft-com:office:office" xmlns:r="http://schemas.openxmlformats.org/officeDocument/2006/relationships" xmlns:m="http://schemas.openxmlformats.org/officeDocument/2006/math" xmlns:v="urn:schemas-microsoft-com:vml" xmlns:wp14="http://schemas.microsoft.com/office/word/2010/wordprocessingDrawing" xmlns:wp="http://schemas.openxmlformats.org/drawingml/2006/wordprocessingDrawing" xmlns:w10="urn:schemas-microsoft-com:office:word" xmlns:w="http://schemas.openxmlformats.org/wordprocessingml/2006/main" xmlns:w14="http://schemas.microsoft.com/office/word/2010/wordml" xmlns:w15="http://schemas.microsoft.com/office/word/2012/wordml" xmlns:w16se="http://schemas.microsoft.com/office/word/2015/wordml/symex" xmlns:wpg="http://schemas.microsoft.com/office/word/2010/wordprocessingGroup" xmlns:wpi="http://schemas.microsoft.com/office/word/2010/wordprocessingInk" xmlns:wne="http://schemas.microsoft.com/office/word/2006/wordml" xmlns:wps="http://schemas.microsoft.com/office/word/2010/wordprocessingShape" mc:Ignorable="w14 w15 w16se wp14">
   <w:abstractNum w:abstractNumId="0" w15:restartNumberingAfterBreak="0">
+    <w:nsid w:val="09F52BE1"/>
+    <w:multiLevelType w:val="hybridMultilevel"/>
+    <w:tmpl w:val="5108325C"/>
+    <w:lvl w:ilvl="0" w:tplc="4009000F">
+      <w:start w:val="1"/>
+      <w:numFmt w:val="decimal"/>
+      <w:lvlText w:val="%1."/>
+      <w:lvlJc w:val="left"/>
+      <w:pPr>
+        <w:ind w:left="720" w:hanging="360"/>
+      </w:pPr>
+      <w:rPr>
+        <w:rFonts w:hint="default"/>
+      </w:rPr>
+    </w:lvl>
+    <w:lvl w:ilvl="1" w:tplc="40090019" w:tentative="1">
+      <w:start w:val="1"/>
+      <w:numFmt w:val="lowerLetter"/>
+      <w:lvlText w:val="%2."/>
+      <w:lvlJc w:val="left"/>
+      <w:pPr>
+        <w:ind w:left="1440" w:hanging="360"/>
+      </w:pPr>
+    </w:lvl>
+    <w:lvl w:ilvl="2" w:tplc="4009001B" w:tentative="1">
+      <w:start w:val="1"/>
+      <w:numFmt w:val="lowerRoman"/>
+      <w:lvlText w:val="%3."/>
+      <w:lvlJc w:val="right"/>
+      <w:pPr>
+        <w:ind w:left="2160" w:hanging="180"/>
+      </w:pPr>
+    </w:lvl>
+    <w:lvl w:ilvl="3" w:tplc="4009000F" w:tentative="1">
+      <w:start w:val="1"/>
+      <w:numFmt w:val="decimal"/>
+      <w:lvlText w:val="%4."/>
+      <w:lvlJc w:val="left"/>
+      <w:pPr>
+        <w:ind w:left="2880" w:hanging="360"/>
+      </w:pPr>
+    </w:lvl>
+    <w:lvl w:ilvl="4" w:tplc="40090019" w:tentative="1">
+      <w:start w:val="1"/>
+      <w:numFmt w:val="lowerLetter"/>
+      <w:lvlText w:val="%5."/>
+      <w:lvlJc w:val="left"/>
+      <w:pPr>
+        <w:ind w:left="3600" w:hanging="360"/>
+      </w:pPr>
+    </w:lvl>
+    <w:lvl w:ilvl="5" w:tplc="4009001B" w:tentative="1">
+      <w:start w:val="1"/>
+      <w:numFmt w:val="lowerRoman"/>
+      <w:lvlText w:val="%6."/>
+      <w:lvlJc w:val="right"/>
+      <w:pPr>
+        <w:ind w:left="4320" w:hanging="180"/>
+      </w:pPr>
+    </w:lvl>
+    <w:lvl w:ilvl="6" w:tplc="4009000F" w:tentative="1">
+      <w:start w:val="1"/>
+      <w:numFmt w:val="decimal"/>
+      <w:lvlText w:val="%7."/>
+      <w:lvlJc w:val="left"/>
+      <w:pPr>
+        <w:ind w:left="5040" w:hanging="360"/>
+      </w:pPr>
+    </w:lvl>
+    <w:lvl w:ilvl="7" w:tplc="40090019" w:tentative="1">
+      <w:start w:val="1"/>
+      <w:numFmt w:val="lowerLetter"/>
+      <w:lvlText w:val="%8."/>
+      <w:lvlJc w:val="left"/>
+      <w:pPr>
+        <w:ind w:left="5760" w:hanging="360"/>
+      </w:pPr>
+    </w:lvl>
+    <w:lvl w:ilvl="8" w:tplc="4009001B" w:tentative="1">
+      <w:start w:val="1"/>
+      <w:numFmt w:val="lowerRoman"/>
+      <w:lvlText w:val="%9."/>
+      <w:lvlJc w:val="right"/>
+      <w:pPr>
+        <w:ind w:left="6480" w:hanging="180"/>
+      </w:pPr>
+    </w:lvl>
+  </w:abstractNum>
+  <w:abstractNum w:abstractNumId="1" w15:restartNumberingAfterBreak="0">
     <w:nsid w:val="0A2E2949"/>
     <w:multiLevelType w:val="hybridMultilevel"/>
     <w:tmpl w:val="386E20C0"/>
@@ -757,7 +2974,7 @@
       </w:pPr>
     </w:lvl>
   </w:abstractNum>
-  <w:abstractNum w:abstractNumId="1" w15:restartNumberingAfterBreak="0">
+  <w:abstractNum w:abstractNumId="2" w15:restartNumberingAfterBreak="0">
     <w:nsid w:val="10E97C96"/>
     <w:multiLevelType w:val="hybridMultilevel"/>
     <w:tmpl w:val="A1A6070E"/>
@@ -870,7 +3087,274 @@
       </w:rPr>
     </w:lvl>
   </w:abstractNum>
-  <w:abstractNum w:abstractNumId="2" w15:restartNumberingAfterBreak="0">
+  <w:abstractNum w:abstractNumId="3" w15:restartNumberingAfterBreak="0">
+    <w:nsid w:val="24E779C1"/>
+    <w:multiLevelType w:val="hybridMultilevel"/>
+    <w:tmpl w:val="D1A66E72"/>
+    <w:lvl w:ilvl="0" w:tplc="4009000F">
+      <w:start w:val="1"/>
+      <w:numFmt w:val="decimal"/>
+      <w:lvlText w:val="%1."/>
+      <w:lvlJc w:val="left"/>
+      <w:pPr>
+        <w:ind w:left="720" w:hanging="360"/>
+      </w:pPr>
+      <w:rPr>
+        <w:rFonts w:hint="default"/>
+      </w:rPr>
+    </w:lvl>
+    <w:lvl w:ilvl="1" w:tplc="40090019" w:tentative="1">
+      <w:start w:val="1"/>
+      <w:numFmt w:val="lowerLetter"/>
+      <w:lvlText w:val="%2."/>
+      <w:lvlJc w:val="left"/>
+      <w:pPr>
+        <w:ind w:left="1440" w:hanging="360"/>
+      </w:pPr>
+    </w:lvl>
+    <w:lvl w:ilvl="2" w:tplc="4009001B" w:tentative="1">
+      <w:start w:val="1"/>
+      <w:numFmt w:val="lowerRoman"/>
+      <w:lvlText w:val="%3."/>
+      <w:lvlJc w:val="right"/>
+      <w:pPr>
+        <w:ind w:left="2160" w:hanging="180"/>
+      </w:pPr>
+    </w:lvl>
+    <w:lvl w:ilvl="3" w:tplc="4009000F" w:tentative="1">
+      <w:start w:val="1"/>
+      <w:numFmt w:val="decimal"/>
+      <w:lvlText w:val="%4."/>
+      <w:lvlJc w:val="left"/>
+      <w:pPr>
+        <w:ind w:left="2880" w:hanging="360"/>
+      </w:pPr>
+    </w:lvl>
+    <w:lvl w:ilvl="4" w:tplc="40090019" w:tentative="1">
+      <w:start w:val="1"/>
+      <w:numFmt w:val="lowerLetter"/>
+      <w:lvlText w:val="%5."/>
+      <w:lvlJc w:val="left"/>
+      <w:pPr>
+        <w:ind w:left="3600" w:hanging="360"/>
+      </w:pPr>
+    </w:lvl>
+    <w:lvl w:ilvl="5" w:tplc="4009001B" w:tentative="1">
+      <w:start w:val="1"/>
+      <w:numFmt w:val="lowerRoman"/>
+      <w:lvlText w:val="%6."/>
+      <w:lvlJc w:val="right"/>
+      <w:pPr>
+        <w:ind w:left="4320" w:hanging="180"/>
+      </w:pPr>
+    </w:lvl>
+    <w:lvl w:ilvl="6" w:tplc="4009000F" w:tentative="1">
+      <w:start w:val="1"/>
+      <w:numFmt w:val="decimal"/>
+      <w:lvlText w:val="%7."/>
+      <w:lvlJc w:val="left"/>
+      <w:pPr>
+        <w:ind w:left="5040" w:hanging="360"/>
+      </w:pPr>
+    </w:lvl>
+    <w:lvl w:ilvl="7" w:tplc="40090019" w:tentative="1">
+      <w:start w:val="1"/>
+      <w:numFmt w:val="lowerLetter"/>
+      <w:lvlText w:val="%8."/>
+      <w:lvlJc w:val="left"/>
+      <w:pPr>
+        <w:ind w:left="5760" w:hanging="360"/>
+      </w:pPr>
+    </w:lvl>
+    <w:lvl w:ilvl="8" w:tplc="4009001B" w:tentative="1">
+      <w:start w:val="1"/>
+      <w:numFmt w:val="lowerRoman"/>
+      <w:lvlText w:val="%9."/>
+      <w:lvlJc w:val="right"/>
+      <w:pPr>
+        <w:ind w:left="6480" w:hanging="180"/>
+      </w:pPr>
+    </w:lvl>
+  </w:abstractNum>
+  <w:abstractNum w:abstractNumId="4" w15:restartNumberingAfterBreak="0">
+    <w:nsid w:val="24F75D31"/>
+    <w:multiLevelType w:val="hybridMultilevel"/>
+    <w:tmpl w:val="044AE3DA"/>
+    <w:lvl w:ilvl="0" w:tplc="4009000F">
+      <w:start w:val="1"/>
+      <w:numFmt w:val="decimal"/>
+      <w:lvlText w:val="%1."/>
+      <w:lvlJc w:val="left"/>
+      <w:pPr>
+        <w:ind w:left="720" w:hanging="360"/>
+      </w:pPr>
+      <w:rPr>
+        <w:rFonts w:hint="default"/>
+      </w:rPr>
+    </w:lvl>
+    <w:lvl w:ilvl="1" w:tplc="40090019" w:tentative="1">
+      <w:start w:val="1"/>
+      <w:numFmt w:val="lowerLetter"/>
+      <w:lvlText w:val="%2."/>
+      <w:lvlJc w:val="left"/>
+      <w:pPr>
+        <w:ind w:left="1440" w:hanging="360"/>
+      </w:pPr>
+    </w:lvl>
+    <w:lvl w:ilvl="2" w:tplc="4009001B" w:tentative="1">
+      <w:start w:val="1"/>
+      <w:numFmt w:val="lowerRoman"/>
+      <w:lvlText w:val="%3."/>
+      <w:lvlJc w:val="right"/>
+      <w:pPr>
+        <w:ind w:left="2160" w:hanging="180"/>
+      </w:pPr>
+    </w:lvl>
+    <w:lvl w:ilvl="3" w:tplc="4009000F" w:tentative="1">
+      <w:start w:val="1"/>
+      <w:numFmt w:val="decimal"/>
+      <w:lvlText w:val="%4."/>
+      <w:lvlJc w:val="left"/>
+      <w:pPr>
+        <w:ind w:left="2880" w:hanging="360"/>
+      </w:pPr>
+    </w:lvl>
+    <w:lvl w:ilvl="4" w:tplc="40090019" w:tentative="1">
+      <w:start w:val="1"/>
+      <w:numFmt w:val="lowerLetter"/>
+      <w:lvlText w:val="%5."/>
+      <w:lvlJc w:val="left"/>
+      <w:pPr>
+        <w:ind w:left="3600" w:hanging="360"/>
+      </w:pPr>
+    </w:lvl>
+    <w:lvl w:ilvl="5" w:tplc="4009001B" w:tentative="1">
+      <w:start w:val="1"/>
+      <w:numFmt w:val="lowerRoman"/>
+      <w:lvlText w:val="%6."/>
+      <w:lvlJc w:val="right"/>
+      <w:pPr>
+        <w:ind w:left="4320" w:hanging="180"/>
+      </w:pPr>
+    </w:lvl>
+    <w:lvl w:ilvl="6" w:tplc="4009000F" w:tentative="1">
+      <w:start w:val="1"/>
+      <w:numFmt w:val="decimal"/>
+      <w:lvlText w:val="%7."/>
+      <w:lvlJc w:val="left"/>
+      <w:pPr>
+        <w:ind w:left="5040" w:hanging="360"/>
+      </w:pPr>
+    </w:lvl>
+    <w:lvl w:ilvl="7" w:tplc="40090019" w:tentative="1">
+      <w:start w:val="1"/>
+      <w:numFmt w:val="lowerLetter"/>
+      <w:lvlText w:val="%8."/>
+      <w:lvlJc w:val="left"/>
+      <w:pPr>
+        <w:ind w:left="5760" w:hanging="360"/>
+      </w:pPr>
+    </w:lvl>
+    <w:lvl w:ilvl="8" w:tplc="4009001B" w:tentative="1">
+      <w:start w:val="1"/>
+      <w:numFmt w:val="lowerRoman"/>
+      <w:lvlText w:val="%9."/>
+      <w:lvlJc w:val="right"/>
+      <w:pPr>
+        <w:ind w:left="6480" w:hanging="180"/>
+      </w:pPr>
+    </w:lvl>
+  </w:abstractNum>
+  <w:abstractNum w:abstractNumId="5" w15:restartNumberingAfterBreak="0">
+    <w:nsid w:val="35C45CC4"/>
+    <w:multiLevelType w:val="hybridMultilevel"/>
+    <w:tmpl w:val="61264D16"/>
+    <w:lvl w:ilvl="0" w:tplc="A38EEE58">
+      <w:start w:val="1"/>
+      <w:numFmt w:val="decimal"/>
+      <w:lvlText w:val="%1."/>
+      <w:lvlJc w:val="left"/>
+      <w:pPr>
+        <w:ind w:left="1080" w:hanging="720"/>
+      </w:pPr>
+      <w:rPr>
+        <w:rFonts w:hint="default"/>
+      </w:rPr>
+    </w:lvl>
+    <w:lvl w:ilvl="1" w:tplc="40090019" w:tentative="1">
+      <w:start w:val="1"/>
+      <w:numFmt w:val="lowerLetter"/>
+      <w:lvlText w:val="%2."/>
+      <w:lvlJc w:val="left"/>
+      <w:pPr>
+        <w:ind w:left="1440" w:hanging="360"/>
+      </w:pPr>
+    </w:lvl>
+    <w:lvl w:ilvl="2" w:tplc="4009001B" w:tentative="1">
+      <w:start w:val="1"/>
+      <w:numFmt w:val="lowerRoman"/>
+      <w:lvlText w:val="%3."/>
+      <w:lvlJc w:val="right"/>
+      <w:pPr>
+        <w:ind w:left="2160" w:hanging="180"/>
+      </w:pPr>
+    </w:lvl>
+    <w:lvl w:ilvl="3" w:tplc="4009000F" w:tentative="1">
+      <w:start w:val="1"/>
+      <w:numFmt w:val="decimal"/>
+      <w:lvlText w:val="%4."/>
+      <w:lvlJc w:val="left"/>
+      <w:pPr>
+        <w:ind w:left="2880" w:hanging="360"/>
+      </w:pPr>
+    </w:lvl>
+    <w:lvl w:ilvl="4" w:tplc="40090019" w:tentative="1">
+      <w:start w:val="1"/>
+      <w:numFmt w:val="lowerLetter"/>
+      <w:lvlText w:val="%5."/>
+      <w:lvlJc w:val="left"/>
+      <w:pPr>
+        <w:ind w:left="3600" w:hanging="360"/>
+      </w:pPr>
+    </w:lvl>
+    <w:lvl w:ilvl="5" w:tplc="4009001B" w:tentative="1">
+      <w:start w:val="1"/>
+      <w:numFmt w:val="lowerRoman"/>
+      <w:lvlText w:val="%6."/>
+      <w:lvlJc w:val="right"/>
+      <w:pPr>
+        <w:ind w:left="4320" w:hanging="180"/>
+      </w:pPr>
+    </w:lvl>
+    <w:lvl w:ilvl="6" w:tplc="4009000F" w:tentative="1">
+      <w:start w:val="1"/>
+      <w:numFmt w:val="decimal"/>
+      <w:lvlText w:val="%7."/>
+      <w:lvlJc w:val="left"/>
+      <w:pPr>
+        <w:ind w:left="5040" w:hanging="360"/>
+      </w:pPr>
+    </w:lvl>
+    <w:lvl w:ilvl="7" w:tplc="40090019" w:tentative="1">
+      <w:start w:val="1"/>
+      <w:numFmt w:val="lowerLetter"/>
+      <w:lvlText w:val="%8."/>
+      <w:lvlJc w:val="left"/>
+      <w:pPr>
+        <w:ind w:left="5760" w:hanging="360"/>
+      </w:pPr>
+    </w:lvl>
+    <w:lvl w:ilvl="8" w:tplc="4009001B" w:tentative="1">
+      <w:start w:val="1"/>
+      <w:numFmt w:val="lowerRoman"/>
+      <w:lvlText w:val="%9."/>
+      <w:lvlJc w:val="right"/>
+      <w:pPr>
+        <w:ind w:left="6480" w:hanging="180"/>
+      </w:pPr>
+    </w:lvl>
+  </w:abstractNum>
+  <w:abstractNum w:abstractNumId="6" w15:restartNumberingAfterBreak="0">
     <w:nsid w:val="55380649"/>
     <w:multiLevelType w:val="hybridMultilevel"/>
     <w:tmpl w:val="957AE736"/>
@@ -983,7 +3467,7 @@
       </w:rPr>
     </w:lvl>
   </w:abstractNum>
-  <w:abstractNum w:abstractNumId="3" w15:restartNumberingAfterBreak="0">
+  <w:abstractNum w:abstractNumId="7" w15:restartNumberingAfterBreak="0">
     <w:nsid w:val="58337672"/>
     <w:multiLevelType w:val="hybridMultilevel"/>
     <w:tmpl w:val="99C6D7BE"/>
@@ -1072,7 +3556,7 @@
       </w:pPr>
     </w:lvl>
   </w:abstractNum>
-  <w:abstractNum w:abstractNumId="4" w15:restartNumberingAfterBreak="0">
+  <w:abstractNum w:abstractNumId="8" w15:restartNumberingAfterBreak="0">
     <w:nsid w:val="5AA12149"/>
     <w:multiLevelType w:val="hybridMultilevel"/>
     <w:tmpl w:val="1D883844"/>
@@ -1161,7 +3645,7 @@
       </w:pPr>
     </w:lvl>
   </w:abstractNum>
-  <w:abstractNum w:abstractNumId="5" w15:restartNumberingAfterBreak="0">
+  <w:abstractNum w:abstractNumId="9" w15:restartNumberingAfterBreak="0">
     <w:nsid w:val="63A87D2C"/>
     <w:multiLevelType w:val="hybridMultilevel"/>
     <w:tmpl w:val="496C0B8E"/>
@@ -1250,7 +3734,7 @@
       </w:pPr>
     </w:lvl>
   </w:abstractNum>
-  <w:abstractNum w:abstractNumId="6" w15:restartNumberingAfterBreak="0">
+  <w:abstractNum w:abstractNumId="10" w15:restartNumberingAfterBreak="0">
     <w:nsid w:val="645E3A03"/>
     <w:multiLevelType w:val="hybridMultilevel"/>
     <w:tmpl w:val="66BE0364"/>
@@ -1339,7 +3823,185 @@
       </w:pPr>
     </w:lvl>
   </w:abstractNum>
-  <w:abstractNum w:abstractNumId="7" w15:restartNumberingAfterBreak="0">
+  <w:abstractNum w:abstractNumId="11" w15:restartNumberingAfterBreak="0">
+    <w:nsid w:val="68670D2F"/>
+    <w:multiLevelType w:val="hybridMultilevel"/>
+    <w:tmpl w:val="A0823DF6"/>
+    <w:lvl w:ilvl="0" w:tplc="4009000F">
+      <w:start w:val="1"/>
+      <w:numFmt w:val="decimal"/>
+      <w:lvlText w:val="%1."/>
+      <w:lvlJc w:val="left"/>
+      <w:pPr>
+        <w:ind w:left="720" w:hanging="360"/>
+      </w:pPr>
+      <w:rPr>
+        <w:rFonts w:hint="default"/>
+      </w:rPr>
+    </w:lvl>
+    <w:lvl w:ilvl="1" w:tplc="40090019" w:tentative="1">
+      <w:start w:val="1"/>
+      <w:numFmt w:val="lowerLetter"/>
+      <w:lvlText w:val="%2."/>
+      <w:lvlJc w:val="left"/>
+      <w:pPr>
+        <w:ind w:left="1440" w:hanging="360"/>
+      </w:pPr>
+    </w:lvl>
+    <w:lvl w:ilvl="2" w:tplc="4009001B" w:tentative="1">
+      <w:start w:val="1"/>
+      <w:numFmt w:val="lowerRoman"/>
+      <w:lvlText w:val="%3."/>
+      <w:lvlJc w:val="right"/>
+      <w:pPr>
+        <w:ind w:left="2160" w:hanging="180"/>
+      </w:pPr>
+    </w:lvl>
+    <w:lvl w:ilvl="3" w:tplc="4009000F" w:tentative="1">
+      <w:start w:val="1"/>
+      <w:numFmt w:val="decimal"/>
+      <w:lvlText w:val="%4."/>
+      <w:lvlJc w:val="left"/>
+      <w:pPr>
+        <w:ind w:left="2880" w:hanging="360"/>
+      </w:pPr>
+    </w:lvl>
+    <w:lvl w:ilvl="4" w:tplc="40090019" w:tentative="1">
+      <w:start w:val="1"/>
+      <w:numFmt w:val="lowerLetter"/>
+      <w:lvlText w:val="%5."/>
+      <w:lvlJc w:val="left"/>
+      <w:pPr>
+        <w:ind w:left="3600" w:hanging="360"/>
+      </w:pPr>
+    </w:lvl>
+    <w:lvl w:ilvl="5" w:tplc="4009001B" w:tentative="1">
+      <w:start w:val="1"/>
+      <w:numFmt w:val="lowerRoman"/>
+      <w:lvlText w:val="%6."/>
+      <w:lvlJc w:val="right"/>
+      <w:pPr>
+        <w:ind w:left="4320" w:hanging="180"/>
+      </w:pPr>
+    </w:lvl>
+    <w:lvl w:ilvl="6" w:tplc="4009000F" w:tentative="1">
+      <w:start w:val="1"/>
+      <w:numFmt w:val="decimal"/>
+      <w:lvlText w:val="%7."/>
+      <w:lvlJc w:val="left"/>
+      <w:pPr>
+        <w:ind w:left="5040" w:hanging="360"/>
+      </w:pPr>
+    </w:lvl>
+    <w:lvl w:ilvl="7" w:tplc="40090019" w:tentative="1">
+      <w:start w:val="1"/>
+      <w:numFmt w:val="lowerLetter"/>
+      <w:lvlText w:val="%8."/>
+      <w:lvlJc w:val="left"/>
+      <w:pPr>
+        <w:ind w:left="5760" w:hanging="360"/>
+      </w:pPr>
+    </w:lvl>
+    <w:lvl w:ilvl="8" w:tplc="4009001B" w:tentative="1">
+      <w:start w:val="1"/>
+      <w:numFmt w:val="lowerRoman"/>
+      <w:lvlText w:val="%9."/>
+      <w:lvlJc w:val="right"/>
+      <w:pPr>
+        <w:ind w:left="6480" w:hanging="180"/>
+      </w:pPr>
+    </w:lvl>
+  </w:abstractNum>
+  <w:abstractNum w:abstractNumId="12" w15:restartNumberingAfterBreak="0">
+    <w:nsid w:val="79DB0BB9"/>
+    <w:multiLevelType w:val="hybridMultilevel"/>
+    <w:tmpl w:val="F86035FE"/>
+    <w:lvl w:ilvl="0" w:tplc="B5FE4E36">
+      <w:start w:val="1"/>
+      <w:numFmt w:val="decimal"/>
+      <w:lvlText w:val="%1."/>
+      <w:lvlJc w:val="left"/>
+      <w:pPr>
+        <w:ind w:left="1080" w:hanging="720"/>
+      </w:pPr>
+      <w:rPr>
+        <w:rFonts w:hint="default"/>
+      </w:rPr>
+    </w:lvl>
+    <w:lvl w:ilvl="1" w:tplc="40090019" w:tentative="1">
+      <w:start w:val="1"/>
+      <w:numFmt w:val="lowerLetter"/>
+      <w:lvlText w:val="%2."/>
+      <w:lvlJc w:val="left"/>
+      <w:pPr>
+        <w:ind w:left="1440" w:hanging="360"/>
+      </w:pPr>
+    </w:lvl>
+    <w:lvl w:ilvl="2" w:tplc="4009001B" w:tentative="1">
+      <w:start w:val="1"/>
+      <w:numFmt w:val="lowerRoman"/>
+      <w:lvlText w:val="%3."/>
+      <w:lvlJc w:val="right"/>
+      <w:pPr>
+        <w:ind w:left="2160" w:hanging="180"/>
+      </w:pPr>
+    </w:lvl>
+    <w:lvl w:ilvl="3" w:tplc="4009000F" w:tentative="1">
+      <w:start w:val="1"/>
+      <w:numFmt w:val="decimal"/>
+      <w:lvlText w:val="%4."/>
+      <w:lvlJc w:val="left"/>
+      <w:pPr>
+        <w:ind w:left="2880" w:hanging="360"/>
+      </w:pPr>
+    </w:lvl>
+    <w:lvl w:ilvl="4" w:tplc="40090019" w:tentative="1">
+      <w:start w:val="1"/>
+      <w:numFmt w:val="lowerLetter"/>
+      <w:lvlText w:val="%5."/>
+      <w:lvlJc w:val="left"/>
+      <w:pPr>
+        <w:ind w:left="3600" w:hanging="360"/>
+      </w:pPr>
+    </w:lvl>
+    <w:lvl w:ilvl="5" w:tplc="4009001B" w:tentative="1">
+      <w:start w:val="1"/>
+      <w:numFmt w:val="lowerRoman"/>
+      <w:lvlText w:val="%6."/>
+      <w:lvlJc w:val="right"/>
+      <w:pPr>
+        <w:ind w:left="4320" w:hanging="180"/>
+      </w:pPr>
+    </w:lvl>
+    <w:lvl w:ilvl="6" w:tplc="4009000F" w:tentative="1">
+      <w:start w:val="1"/>
+      <w:numFmt w:val="decimal"/>
+      <w:lvlText w:val="%7."/>
+      <w:lvlJc w:val="left"/>
+      <w:pPr>
+        <w:ind w:left="5040" w:hanging="360"/>
+      </w:pPr>
+    </w:lvl>
+    <w:lvl w:ilvl="7" w:tplc="40090019" w:tentative="1">
+      <w:start w:val="1"/>
+      <w:numFmt w:val="lowerLetter"/>
+      <w:lvlText w:val="%8."/>
+      <w:lvlJc w:val="left"/>
+      <w:pPr>
+        <w:ind w:left="5760" w:hanging="360"/>
+      </w:pPr>
+    </w:lvl>
+    <w:lvl w:ilvl="8" w:tplc="4009001B" w:tentative="1">
+      <w:start w:val="1"/>
+      <w:numFmt w:val="lowerRoman"/>
+      <w:lvlText w:val="%9."/>
+      <w:lvlJc w:val="right"/>
+      <w:pPr>
+        <w:ind w:left="6480" w:hanging="180"/>
+      </w:pPr>
+    </w:lvl>
+  </w:abstractNum>
+  <w:abstractNum w:abstractNumId="13" w15:restartNumberingAfterBreak="0">
     <w:nsid w:val="7F0D68AD"/>
     <w:multiLevelType w:val="hybridMultilevel"/>
     <w:tmpl w:val="8BC0B21A"/>
@@ -1428,7 +4090,7 @@
       </w:pPr>
     </w:lvl>
   </w:abstractNum>
-  <w:abstractNum w:abstractNumId="8" w15:restartNumberingAfterBreak="0">
+  <w:abstractNum w:abstractNumId="14" w15:restartNumberingAfterBreak="0">
     <w:nsid w:val="7FB87C33"/>
     <w:multiLevelType w:val="hybridMultilevel"/>
     <w:tmpl w:val="7C6A767A"/>
@@ -1518,31 +4180,49 @@
     </w:lvl>
   </w:abstractNum>
   <w:num w:numId="1">
-    <w:abstractNumId w:val="0"/>
+    <w:abstractNumId w:val="1"/>
   </w:num>
   <w:num w:numId="2">
+    <w:abstractNumId w:val="13"/>
+  </w:num>
+  <w:num w:numId="3">
+    <w:abstractNumId w:val="10"/>
+  </w:num>
+  <w:num w:numId="4">
+    <w:abstractNumId w:val="6"/>
+  </w:num>
+  <w:num w:numId="5">
+    <w:abstractNumId w:val="9"/>
+  </w:num>
+  <w:num w:numId="6">
     <w:abstractNumId w:val="7"/>
   </w:num>
-  <w:num w:numId="3">
-    <w:abstractNumId w:val="6"/>
+  <w:num w:numId="7">
+    <w:abstractNumId w:val="14"/>
   </w:num>
-  <w:num w:numId="4">
+  <w:num w:numId="8">
     <w:abstractNumId w:val="2"/>
   </w:num>
-  <w:num w:numId="5">
+  <w:num w:numId="9">
+    <w:abstractNumId w:val="8"/>
+  </w:num>
+  <w:num w:numId="10">
+    <w:abstractNumId w:val="4"/>
+  </w:num>
+  <w:num w:numId="11">
+    <w:abstractNumId w:val="3"/>
+  </w:num>
+  <w:num w:numId="12">
+    <w:abstractNumId w:val="11"/>
+  </w:num>
+  <w:num w:numId="13">
     <w:abstractNumId w:val="5"/>
   </w:num>
-  <w:num w:numId="6">
-    <w:abstractNumId w:val="3"/>
+  <w:num w:numId="14">
+    <w:abstractNumId w:val="12"/>
   </w:num>
-  <w:num w:numId="7">
-    <w:abstractNumId w:val="8"/>
-  </w:num>
-  <w:num w:numId="8">
-    <w:abstractNumId w:val="1"/>
-  </w:num>
-  <w:num w:numId="9">
-    <w:abstractNumId w:val="4"/>
+  <w:num w:numId="15">
+    <w:abstractNumId w:val="0"/>
   </w:num>
 </w:numbering>
 </file>

</xml_diff>